<commit_message>
SE BORRO LA ULTIMA TABLA
</commit_message>
<xml_diff>
--- a/ExamenUnidad1.docx
+++ b/ExamenUnidad1.docx
@@ -1,6 +1,6 @@
 
 <file path=word/document.xml><?xml version="1.0" encoding="utf-8"?>
-<w:document xmlns:wpc="http://schemas.microsoft.com/office/word/2010/wordprocessingCanvas" xmlns:cx="http://schemas.microsoft.com/office/drawing/2014/chartex" xmlns:cx1="http://schemas.microsoft.com/office/drawing/2015/9/8/chartex" xmlns:cx2="http://schemas.microsoft.com/office/drawing/2015/10/21/chartex" xmlns:cx3="http://schemas.microsoft.com/office/drawing/2016/5/9/chartex" xmlns:cx4="http://schemas.microsoft.com/office/drawing/2016/5/10/chartex" xmlns:cx5="http://schemas.microsoft.com/office/drawing/2016/5/11/chartex" xmlns:cx6="http://schemas.microsoft.com/office/drawing/2016/5/12/chartex" xmlns:cx7="http://schemas.microsoft.com/office/drawing/2016/5/13/chartex" xmlns:cx8="http://schemas.microsoft.com/office/drawing/2016/5/14/chartex" xmlns:mc="http://schemas.openxmlformats.org/markup-compatibility/2006" xmlns:aink="http://schemas.microsoft.com/office/drawing/2016/ink" xmlns:am3d="http://schemas.microsoft.com/office/drawing/2017/model3d" xmlns:o="urn:schemas-microsoft-com:office:office" xmlns:oel="http://schemas.microsoft.com/office/2019/extlst" xmlns:r="http://schemas.openxmlformats.org/officeDocument/2006/relationships" xmlns:m="http://schemas.openxmlformats.org/officeDocument/2006/math" xmlns:v="urn:schemas-microsoft-com:vml" xmlns:wp14="http://schemas.microsoft.com/office/word/2010/wordprocessingDrawing" xmlns:wp="http://schemas.openxmlformats.org/drawingml/2006/wordprocessingDrawing" xmlns:w10="urn:schemas-microsoft-com:office:word" xmlns:w="http://schemas.openxmlformats.org/wordprocessingml/2006/main" xmlns:w14="http://schemas.microsoft.com/office/word/2010/wordml" xmlns:w15="http://schemas.microsoft.com/office/word/2012/wordml" xmlns:w16cex="http://schemas.microsoft.com/office/word/2018/wordml/cex" xmlns:w16cid="http://schemas.microsoft.com/office/word/2016/wordml/cid" xmlns:w16="http://schemas.microsoft.com/office/word/2018/wordml" xmlns:w16sdtdh="http://schemas.microsoft.com/office/word/2020/wordml/sdtdatahash" xmlns:w16se="http://schemas.microsoft.com/office/word/2015/wordml/symex" xmlns:wpg="http://schemas.microsoft.com/office/word/2010/wordprocessingGroup" xmlns:wpi="http://schemas.microsoft.com/office/word/2010/wordprocessingInk" xmlns:wne="http://schemas.microsoft.com/office/word/2006/wordml" xmlns:wps="http://schemas.microsoft.com/office/word/2010/wordprocessingShape" mc:Ignorable="w14 w15 w16se w16cid w16 w16cex w16sdtdh wp14">
+<w:document xmlns:wpc="http://schemas.microsoft.com/office/word/2010/wordprocessingCanvas" xmlns:cx="http://schemas.microsoft.com/office/drawing/2014/chartex" xmlns:cx1="http://schemas.microsoft.com/office/drawing/2015/9/8/chartex" xmlns:cx2="http://schemas.microsoft.com/office/drawing/2015/10/21/chartex" xmlns:cx3="http://schemas.microsoft.com/office/drawing/2016/5/9/chartex" xmlns:cx4="http://schemas.microsoft.com/office/drawing/2016/5/10/chartex" xmlns:cx5="http://schemas.microsoft.com/office/drawing/2016/5/11/chartex" xmlns:cx6="http://schemas.microsoft.com/office/drawing/2016/5/12/chartex" xmlns:cx7="http://schemas.microsoft.com/office/drawing/2016/5/13/chartex" xmlns:cx8="http://schemas.microsoft.com/office/drawing/2016/5/14/chartex" xmlns:mc="http://schemas.openxmlformats.org/markup-compatibility/2006" xmlns:aink="http://schemas.microsoft.com/office/drawing/2016/ink" xmlns:am3d="http://schemas.microsoft.com/office/drawing/2017/model3d" xmlns:o="urn:schemas-microsoft-com:office:office" xmlns:r="http://schemas.openxmlformats.org/officeDocument/2006/relationships" xmlns:m="http://schemas.openxmlformats.org/officeDocument/2006/math" xmlns:v="urn:schemas-microsoft-com:vml" xmlns:wp14="http://schemas.microsoft.com/office/word/2010/wordprocessingDrawing" xmlns:wp="http://schemas.openxmlformats.org/drawingml/2006/wordprocessingDrawing" xmlns:w10="urn:schemas-microsoft-com:office:word" xmlns:w="http://schemas.openxmlformats.org/wordprocessingml/2006/main" xmlns:w14="http://schemas.microsoft.com/office/word/2010/wordml" xmlns:w15="http://schemas.microsoft.com/office/word/2012/wordml" xmlns:w16cid="http://schemas.microsoft.com/office/word/2016/wordml/cid" xmlns:w16se="http://schemas.microsoft.com/office/word/2015/wordml/symex" xmlns:wpg="http://schemas.microsoft.com/office/word/2010/wordprocessingGroup" xmlns:wpi="http://schemas.microsoft.com/office/word/2010/wordprocessingInk" xmlns:wne="http://schemas.microsoft.com/office/word/2006/wordml" xmlns:wps="http://schemas.microsoft.com/office/word/2010/wordprocessingShape" mc:Ignorable="w14 w15 w16se w16cid wp14">
   <w:body>
     <w:p>
       <w:pPr>
@@ -252,7 +252,7 @@
           <w:szCs w:val="16"/>
         </w:rPr>
         <w:drawing>
-          <wp:anchor distT="0" distB="0" distL="114300" distR="114300" simplePos="0" relativeHeight="251651584" behindDoc="0" locked="0" layoutInCell="1" allowOverlap="1" wp14:anchorId="4F6B595A" wp14:editId="189A54A7">
+          <wp:anchor distT="0" distB="0" distL="114300" distR="114300" simplePos="0" relativeHeight="251651584" behindDoc="0" locked="0" layoutInCell="1" allowOverlap="1" wp14:anchorId="4F6B595A" wp14:editId="7D28DB17">
             <wp:simplePos x="0" y="0"/>
             <wp:positionH relativeFrom="column">
               <wp:posOffset>1056</wp:posOffset>
@@ -318,7 +318,7 @@
           <w:szCs w:val="16"/>
         </w:rPr>
         <w:drawing>
-          <wp:anchor distT="0" distB="0" distL="114300" distR="114300" simplePos="0" relativeHeight="251659776" behindDoc="0" locked="0" layoutInCell="1" allowOverlap="1" wp14:anchorId="0B8E26DA" wp14:editId="2573ADEC">
+          <wp:anchor distT="0" distB="0" distL="114300" distR="114300" simplePos="0" relativeHeight="251659776" behindDoc="0" locked="0" layoutInCell="1" allowOverlap="1" wp14:anchorId="0B8E26DA" wp14:editId="68E6162F">
             <wp:simplePos x="0" y="0"/>
             <wp:positionH relativeFrom="column">
               <wp:posOffset>-188834</wp:posOffset>
@@ -528,77 +528,12 @@
           <w:szCs w:val="16"/>
         </w:rPr>
       </w:pPr>
-      <w:r>
-        <w:rPr>
-          <w:rFonts w:ascii="Verdana" w:hAnsi="Verdana"/>
-          <w:b/>
-          <w:bCs/>
-          <w:noProof/>
-          <w:color w:val="FF0000"/>
-          <w:sz w:val="16"/>
-          <w:szCs w:val="16"/>
-        </w:rPr>
-        <w:lastRenderedPageBreak/>
-        <w:drawing>
-          <wp:anchor distT="0" distB="0" distL="114300" distR="114300" simplePos="0" relativeHeight="251660288" behindDoc="0" locked="0" layoutInCell="1" allowOverlap="1" wp14:anchorId="4F81F63A" wp14:editId="4D1033B2">
-            <wp:simplePos x="0" y="0"/>
-            <wp:positionH relativeFrom="column">
-              <wp:posOffset>-1014524</wp:posOffset>
-            </wp:positionH>
-            <wp:positionV relativeFrom="paragraph">
-              <wp:posOffset>762561</wp:posOffset>
-            </wp:positionV>
-            <wp:extent cx="6406515" cy="3755390"/>
-            <wp:effectExtent l="0" t="0" r="0" b="0"/>
-            <wp:wrapSquare wrapText="bothSides"/>
-            <wp:docPr id="4" name="Imagen 4"/>
-            <wp:cNvGraphicFramePr>
-              <a:graphicFrameLocks xmlns:a="http://schemas.openxmlformats.org/drawingml/2006/main" noChangeAspect="1"/>
-            </wp:cNvGraphicFramePr>
-            <a:graphic xmlns:a="http://schemas.openxmlformats.org/drawingml/2006/main">
-              <a:graphicData uri="http://schemas.openxmlformats.org/drawingml/2006/picture">
-                <pic:pic xmlns:pic="http://schemas.openxmlformats.org/drawingml/2006/picture">
-                  <pic:nvPicPr>
-                    <pic:cNvPr id="1" name=""/>
-                    <pic:cNvPicPr/>
-                  </pic:nvPicPr>
-                  <pic:blipFill>
-                    <a:blip r:embed="rId9">
-                      <a:extLst>
-                        <a:ext uri="{28A0092B-C50C-407E-A947-70E740481C1C}">
-                          <a14:useLocalDpi xmlns:a14="http://schemas.microsoft.com/office/drawing/2010/main" val="0"/>
-                        </a:ext>
-                      </a:extLst>
-                    </a:blip>
-                    <a:stretch>
-                      <a:fillRect/>
-                    </a:stretch>
-                  </pic:blipFill>
-                  <pic:spPr>
-                    <a:xfrm>
-                      <a:off x="0" y="0"/>
-                      <a:ext cx="6406515" cy="3755390"/>
-                    </a:xfrm>
-                    <a:prstGeom prst="rect">
-                      <a:avLst/>
-                    </a:prstGeom>
-                  </pic:spPr>
-                </pic:pic>
-              </a:graphicData>
-            </a:graphic>
-            <wp14:sizeRelH relativeFrom="page">
-              <wp14:pctWidth>0</wp14:pctWidth>
-            </wp14:sizeRelH>
-            <wp14:sizeRelV relativeFrom="page">
-              <wp14:pctHeight>0</wp14:pctHeight>
-            </wp14:sizeRelV>
-          </wp:anchor>
-        </w:drawing>
-      </w:r>
+      <w:bookmarkStart w:id="0" w:name="_GoBack"/>
+      <w:bookmarkEnd w:id="0"/>
     </w:p>
     <w:sectPr>
-      <w:headerReference w:type="default" r:id="rId10"/>
-      <w:footerReference w:type="default" r:id="rId11"/>
+      <w:headerReference w:type="default" r:id="rId9"/>
+      <w:footerReference w:type="default" r:id="rId10"/>
       <w:pgSz w:w="12240" w:h="15840"/>
       <w:pgMar w:top="1417" w:right="450" w:bottom="1417" w:left="1701" w:header="708" w:footer="708" w:gutter="0"/>
       <w:cols w:space="708"/>
@@ -609,7 +544,7 @@
 </file>
 
 <file path=word/endnotes.xml><?xml version="1.0" encoding="utf-8"?>
-<w:endnotes xmlns:wpc="http://schemas.microsoft.com/office/word/2010/wordprocessingCanvas" xmlns:cx="http://schemas.microsoft.com/office/drawing/2014/chartex" xmlns:cx1="http://schemas.microsoft.com/office/drawing/2015/9/8/chartex" xmlns:cx2="http://schemas.microsoft.com/office/drawing/2015/10/21/chartex" xmlns:cx3="http://schemas.microsoft.com/office/drawing/2016/5/9/chartex" xmlns:cx4="http://schemas.microsoft.com/office/drawing/2016/5/10/chartex" xmlns:cx5="http://schemas.microsoft.com/office/drawing/2016/5/11/chartex" xmlns:cx6="http://schemas.microsoft.com/office/drawing/2016/5/12/chartex" xmlns:cx7="http://schemas.microsoft.com/office/drawing/2016/5/13/chartex" xmlns:cx8="http://schemas.microsoft.com/office/drawing/2016/5/14/chartex" xmlns:mc="http://schemas.openxmlformats.org/markup-compatibility/2006" xmlns:aink="http://schemas.microsoft.com/office/drawing/2016/ink" xmlns:am3d="http://schemas.microsoft.com/office/drawing/2017/model3d" xmlns:o="urn:schemas-microsoft-com:office:office" xmlns:oel="http://schemas.microsoft.com/office/2019/extlst" xmlns:r="http://schemas.openxmlformats.org/officeDocument/2006/relationships" xmlns:m="http://schemas.openxmlformats.org/officeDocument/2006/math" xmlns:v="urn:schemas-microsoft-com:vml" xmlns:wp14="http://schemas.microsoft.com/office/word/2010/wordprocessingDrawing" xmlns:wp="http://schemas.openxmlformats.org/drawingml/2006/wordprocessingDrawing" xmlns:w10="urn:schemas-microsoft-com:office:word" xmlns:w="http://schemas.openxmlformats.org/wordprocessingml/2006/main" xmlns:w14="http://schemas.microsoft.com/office/word/2010/wordml" xmlns:w15="http://schemas.microsoft.com/office/word/2012/wordml" xmlns:w16cex="http://schemas.microsoft.com/office/word/2018/wordml/cex" xmlns:w16cid="http://schemas.microsoft.com/office/word/2016/wordml/cid" xmlns:w16="http://schemas.microsoft.com/office/word/2018/wordml" xmlns:w16sdtdh="http://schemas.microsoft.com/office/word/2020/wordml/sdtdatahash" xmlns:w16se="http://schemas.microsoft.com/office/word/2015/wordml/symex" xmlns:wpg="http://schemas.microsoft.com/office/word/2010/wordprocessingGroup" xmlns:wpi="http://schemas.microsoft.com/office/word/2010/wordprocessingInk" xmlns:wne="http://schemas.microsoft.com/office/word/2006/wordml" xmlns:wps="http://schemas.microsoft.com/office/word/2010/wordprocessingShape" mc:Ignorable="w14 w15 w16se w16cid w16 w16cex w16sdtdh wp14">
+<w:endnotes xmlns:wpc="http://schemas.microsoft.com/office/word/2010/wordprocessingCanvas" xmlns:cx="http://schemas.microsoft.com/office/drawing/2014/chartex" xmlns:cx1="http://schemas.microsoft.com/office/drawing/2015/9/8/chartex" xmlns:cx2="http://schemas.microsoft.com/office/drawing/2015/10/21/chartex" xmlns:cx3="http://schemas.microsoft.com/office/drawing/2016/5/9/chartex" xmlns:cx4="http://schemas.microsoft.com/office/drawing/2016/5/10/chartex" xmlns:cx5="http://schemas.microsoft.com/office/drawing/2016/5/11/chartex" xmlns:cx6="http://schemas.microsoft.com/office/drawing/2016/5/12/chartex" xmlns:cx7="http://schemas.microsoft.com/office/drawing/2016/5/13/chartex" xmlns:cx8="http://schemas.microsoft.com/office/drawing/2016/5/14/chartex" xmlns:mc="http://schemas.openxmlformats.org/markup-compatibility/2006" xmlns:aink="http://schemas.microsoft.com/office/drawing/2016/ink" xmlns:am3d="http://schemas.microsoft.com/office/drawing/2017/model3d" xmlns:o="urn:schemas-microsoft-com:office:office" xmlns:r="http://schemas.openxmlformats.org/officeDocument/2006/relationships" xmlns:m="http://schemas.openxmlformats.org/officeDocument/2006/math" xmlns:v="urn:schemas-microsoft-com:vml" xmlns:wp14="http://schemas.microsoft.com/office/word/2010/wordprocessingDrawing" xmlns:wp="http://schemas.openxmlformats.org/drawingml/2006/wordprocessingDrawing" xmlns:w10="urn:schemas-microsoft-com:office:word" xmlns:w="http://schemas.openxmlformats.org/wordprocessingml/2006/main" xmlns:w14="http://schemas.microsoft.com/office/word/2010/wordml" xmlns:w15="http://schemas.microsoft.com/office/word/2012/wordml" xmlns:w16cid="http://schemas.microsoft.com/office/word/2016/wordml/cid" xmlns:w16se="http://schemas.microsoft.com/office/word/2015/wordml/symex" xmlns:wpg="http://schemas.microsoft.com/office/word/2010/wordprocessingGroup" xmlns:wpi="http://schemas.microsoft.com/office/word/2010/wordprocessingInk" xmlns:wne="http://schemas.microsoft.com/office/word/2006/wordml" xmlns:wps="http://schemas.microsoft.com/office/word/2010/wordprocessingShape" mc:Ignorable="w14 w15 w16se w16cid wp14">
   <w:endnote w:type="separator" w:id="-1">
     <w:p>
       <w:pPr>
@@ -634,7 +569,7 @@
 </file>
 
 <file path=word/footer1.xml><?xml version="1.0" encoding="utf-8"?>
-<w:ftr xmlns:wpc="http://schemas.microsoft.com/office/word/2010/wordprocessingCanvas" xmlns:cx="http://schemas.microsoft.com/office/drawing/2014/chartex" xmlns:cx1="http://schemas.microsoft.com/office/drawing/2015/9/8/chartex" xmlns:cx2="http://schemas.microsoft.com/office/drawing/2015/10/21/chartex" xmlns:cx3="http://schemas.microsoft.com/office/drawing/2016/5/9/chartex" xmlns:cx4="http://schemas.microsoft.com/office/drawing/2016/5/10/chartex" xmlns:cx5="http://schemas.microsoft.com/office/drawing/2016/5/11/chartex" xmlns:cx6="http://schemas.microsoft.com/office/drawing/2016/5/12/chartex" xmlns:cx7="http://schemas.microsoft.com/office/drawing/2016/5/13/chartex" xmlns:cx8="http://schemas.microsoft.com/office/drawing/2016/5/14/chartex" xmlns:mc="http://schemas.openxmlformats.org/markup-compatibility/2006" xmlns:aink="http://schemas.microsoft.com/office/drawing/2016/ink" xmlns:am3d="http://schemas.microsoft.com/office/drawing/2017/model3d" xmlns:o="urn:schemas-microsoft-com:office:office" xmlns:oel="http://schemas.microsoft.com/office/2019/extlst" xmlns:r="http://schemas.openxmlformats.org/officeDocument/2006/relationships" xmlns:m="http://schemas.openxmlformats.org/officeDocument/2006/math" xmlns:v="urn:schemas-microsoft-com:vml" xmlns:wp14="http://schemas.microsoft.com/office/word/2010/wordprocessingDrawing" xmlns:wp="http://schemas.openxmlformats.org/drawingml/2006/wordprocessingDrawing" xmlns:w10="urn:schemas-microsoft-com:office:word" xmlns:w="http://schemas.openxmlformats.org/wordprocessingml/2006/main" xmlns:w14="http://schemas.microsoft.com/office/word/2010/wordml" xmlns:w15="http://schemas.microsoft.com/office/word/2012/wordml" xmlns:w16cex="http://schemas.microsoft.com/office/word/2018/wordml/cex" xmlns:w16cid="http://schemas.microsoft.com/office/word/2016/wordml/cid" xmlns:w16="http://schemas.microsoft.com/office/word/2018/wordml" xmlns:w16sdtdh="http://schemas.microsoft.com/office/word/2020/wordml/sdtdatahash" xmlns:w16se="http://schemas.microsoft.com/office/word/2015/wordml/symex" xmlns:wpg="http://schemas.microsoft.com/office/word/2010/wordprocessingGroup" xmlns:wpi="http://schemas.microsoft.com/office/word/2010/wordprocessingInk" xmlns:wne="http://schemas.microsoft.com/office/word/2006/wordml" xmlns:wps="http://schemas.microsoft.com/office/word/2010/wordprocessingShape" mc:Ignorable="w14 w15 w16se w16cid w16 w16cex w16sdtdh wp14">
+<w:ftr xmlns:wpc="http://schemas.microsoft.com/office/word/2010/wordprocessingCanvas" xmlns:cx="http://schemas.microsoft.com/office/drawing/2014/chartex" xmlns:cx1="http://schemas.microsoft.com/office/drawing/2015/9/8/chartex" xmlns:cx2="http://schemas.microsoft.com/office/drawing/2015/10/21/chartex" xmlns:cx3="http://schemas.microsoft.com/office/drawing/2016/5/9/chartex" xmlns:cx4="http://schemas.microsoft.com/office/drawing/2016/5/10/chartex" xmlns:cx5="http://schemas.microsoft.com/office/drawing/2016/5/11/chartex" xmlns:cx6="http://schemas.microsoft.com/office/drawing/2016/5/12/chartex" xmlns:cx7="http://schemas.microsoft.com/office/drawing/2016/5/13/chartex" xmlns:cx8="http://schemas.microsoft.com/office/drawing/2016/5/14/chartex" xmlns:mc="http://schemas.openxmlformats.org/markup-compatibility/2006" xmlns:aink="http://schemas.microsoft.com/office/drawing/2016/ink" xmlns:am3d="http://schemas.microsoft.com/office/drawing/2017/model3d" xmlns:o="urn:schemas-microsoft-com:office:office" xmlns:r="http://schemas.openxmlformats.org/officeDocument/2006/relationships" xmlns:m="http://schemas.openxmlformats.org/officeDocument/2006/math" xmlns:v="urn:schemas-microsoft-com:vml" xmlns:wp14="http://schemas.microsoft.com/office/word/2010/wordprocessingDrawing" xmlns:wp="http://schemas.openxmlformats.org/drawingml/2006/wordprocessingDrawing" xmlns:w10="urn:schemas-microsoft-com:office:word" xmlns:w="http://schemas.openxmlformats.org/wordprocessingml/2006/main" xmlns:w14="http://schemas.microsoft.com/office/word/2010/wordml" xmlns:w15="http://schemas.microsoft.com/office/word/2012/wordml" xmlns:w16cid="http://schemas.microsoft.com/office/word/2016/wordml/cid" xmlns:w16se="http://schemas.microsoft.com/office/word/2015/wordml/symex" xmlns:wpg="http://schemas.microsoft.com/office/word/2010/wordprocessingGroup" xmlns:wpi="http://schemas.microsoft.com/office/word/2010/wordprocessingInk" xmlns:wne="http://schemas.microsoft.com/office/word/2006/wordml" xmlns:wps="http://schemas.microsoft.com/office/word/2010/wordprocessingShape" mc:Ignorable="w14 w15 w16se w16cid wp14">
   <w:p>
     <w:pPr>
       <w:pStyle w:val="Pagenumbers"/>
@@ -675,7 +610,7 @@
 </file>
 
 <file path=word/footnotes.xml><?xml version="1.0" encoding="utf-8"?>
-<w:footnotes xmlns:wpc="http://schemas.microsoft.com/office/word/2010/wordprocessingCanvas" xmlns:cx="http://schemas.microsoft.com/office/drawing/2014/chartex" xmlns:cx1="http://schemas.microsoft.com/office/drawing/2015/9/8/chartex" xmlns:cx2="http://schemas.microsoft.com/office/drawing/2015/10/21/chartex" xmlns:cx3="http://schemas.microsoft.com/office/drawing/2016/5/9/chartex" xmlns:cx4="http://schemas.microsoft.com/office/drawing/2016/5/10/chartex" xmlns:cx5="http://schemas.microsoft.com/office/drawing/2016/5/11/chartex" xmlns:cx6="http://schemas.microsoft.com/office/drawing/2016/5/12/chartex" xmlns:cx7="http://schemas.microsoft.com/office/drawing/2016/5/13/chartex" xmlns:cx8="http://schemas.microsoft.com/office/drawing/2016/5/14/chartex" xmlns:mc="http://schemas.openxmlformats.org/markup-compatibility/2006" xmlns:aink="http://schemas.microsoft.com/office/drawing/2016/ink" xmlns:am3d="http://schemas.microsoft.com/office/drawing/2017/model3d" xmlns:o="urn:schemas-microsoft-com:office:office" xmlns:oel="http://schemas.microsoft.com/office/2019/extlst" xmlns:r="http://schemas.openxmlformats.org/officeDocument/2006/relationships" xmlns:m="http://schemas.openxmlformats.org/officeDocument/2006/math" xmlns:v="urn:schemas-microsoft-com:vml" xmlns:wp14="http://schemas.microsoft.com/office/word/2010/wordprocessingDrawing" xmlns:wp="http://schemas.openxmlformats.org/drawingml/2006/wordprocessingDrawing" xmlns:w10="urn:schemas-microsoft-com:office:word" xmlns:w="http://schemas.openxmlformats.org/wordprocessingml/2006/main" xmlns:w14="http://schemas.microsoft.com/office/word/2010/wordml" xmlns:w15="http://schemas.microsoft.com/office/word/2012/wordml" xmlns:w16cex="http://schemas.microsoft.com/office/word/2018/wordml/cex" xmlns:w16cid="http://schemas.microsoft.com/office/word/2016/wordml/cid" xmlns:w16="http://schemas.microsoft.com/office/word/2018/wordml" xmlns:w16sdtdh="http://schemas.microsoft.com/office/word/2020/wordml/sdtdatahash" xmlns:w16se="http://schemas.microsoft.com/office/word/2015/wordml/symex" xmlns:wpg="http://schemas.microsoft.com/office/word/2010/wordprocessingGroup" xmlns:wpi="http://schemas.microsoft.com/office/word/2010/wordprocessingInk" xmlns:wne="http://schemas.microsoft.com/office/word/2006/wordml" xmlns:wps="http://schemas.microsoft.com/office/word/2010/wordprocessingShape" mc:Ignorable="w14 w15 w16se w16cid w16 w16cex w16sdtdh wp14">
+<w:footnotes xmlns:wpc="http://schemas.microsoft.com/office/word/2010/wordprocessingCanvas" xmlns:cx="http://schemas.microsoft.com/office/drawing/2014/chartex" xmlns:cx1="http://schemas.microsoft.com/office/drawing/2015/9/8/chartex" xmlns:cx2="http://schemas.microsoft.com/office/drawing/2015/10/21/chartex" xmlns:cx3="http://schemas.microsoft.com/office/drawing/2016/5/9/chartex" xmlns:cx4="http://schemas.microsoft.com/office/drawing/2016/5/10/chartex" xmlns:cx5="http://schemas.microsoft.com/office/drawing/2016/5/11/chartex" xmlns:cx6="http://schemas.microsoft.com/office/drawing/2016/5/12/chartex" xmlns:cx7="http://schemas.microsoft.com/office/drawing/2016/5/13/chartex" xmlns:cx8="http://schemas.microsoft.com/office/drawing/2016/5/14/chartex" xmlns:mc="http://schemas.openxmlformats.org/markup-compatibility/2006" xmlns:aink="http://schemas.microsoft.com/office/drawing/2016/ink" xmlns:am3d="http://schemas.microsoft.com/office/drawing/2017/model3d" xmlns:o="urn:schemas-microsoft-com:office:office" xmlns:r="http://schemas.openxmlformats.org/officeDocument/2006/relationships" xmlns:m="http://schemas.openxmlformats.org/officeDocument/2006/math" xmlns:v="urn:schemas-microsoft-com:vml" xmlns:wp14="http://schemas.microsoft.com/office/word/2010/wordprocessingDrawing" xmlns:wp="http://schemas.openxmlformats.org/drawingml/2006/wordprocessingDrawing" xmlns:w10="urn:schemas-microsoft-com:office:word" xmlns:w="http://schemas.openxmlformats.org/wordprocessingml/2006/main" xmlns:w14="http://schemas.microsoft.com/office/word/2010/wordml" xmlns:w15="http://schemas.microsoft.com/office/word/2012/wordml" xmlns:w16cid="http://schemas.microsoft.com/office/word/2016/wordml/cid" xmlns:w16se="http://schemas.microsoft.com/office/word/2015/wordml/symex" xmlns:wpg="http://schemas.microsoft.com/office/word/2010/wordprocessingGroup" xmlns:wpi="http://schemas.microsoft.com/office/word/2010/wordprocessingInk" xmlns:wne="http://schemas.microsoft.com/office/word/2006/wordml" xmlns:wps="http://schemas.microsoft.com/office/word/2010/wordprocessingShape" mc:Ignorable="w14 w15 w16se w16cid wp14">
   <w:footnote w:type="separator" w:id="-1">
     <w:p>
       <w:pPr>
@@ -700,7 +635,7 @@
 </file>
 
 <file path=word/header1.xml><?xml version="1.0" encoding="utf-8"?>
-<w:hdr xmlns:wpc="http://schemas.microsoft.com/office/word/2010/wordprocessingCanvas" xmlns:cx="http://schemas.microsoft.com/office/drawing/2014/chartex" xmlns:cx1="http://schemas.microsoft.com/office/drawing/2015/9/8/chartex" xmlns:cx2="http://schemas.microsoft.com/office/drawing/2015/10/21/chartex" xmlns:cx3="http://schemas.microsoft.com/office/drawing/2016/5/9/chartex" xmlns:cx4="http://schemas.microsoft.com/office/drawing/2016/5/10/chartex" xmlns:cx5="http://schemas.microsoft.com/office/drawing/2016/5/11/chartex" xmlns:cx6="http://schemas.microsoft.com/office/drawing/2016/5/12/chartex" xmlns:cx7="http://schemas.microsoft.com/office/drawing/2016/5/13/chartex" xmlns:cx8="http://schemas.microsoft.com/office/drawing/2016/5/14/chartex" xmlns:mc="http://schemas.openxmlformats.org/markup-compatibility/2006" xmlns:aink="http://schemas.microsoft.com/office/drawing/2016/ink" xmlns:am3d="http://schemas.microsoft.com/office/drawing/2017/model3d" xmlns:o="urn:schemas-microsoft-com:office:office" xmlns:oel="http://schemas.microsoft.com/office/2019/extlst" xmlns:r="http://schemas.openxmlformats.org/officeDocument/2006/relationships" xmlns:m="http://schemas.openxmlformats.org/officeDocument/2006/math" xmlns:v="urn:schemas-microsoft-com:vml" xmlns:wp14="http://schemas.microsoft.com/office/word/2010/wordprocessingDrawing" xmlns:wp="http://schemas.openxmlformats.org/drawingml/2006/wordprocessingDrawing" xmlns:w10="urn:schemas-microsoft-com:office:word" xmlns:w="http://schemas.openxmlformats.org/wordprocessingml/2006/main" xmlns:w14="http://schemas.microsoft.com/office/word/2010/wordml" xmlns:w15="http://schemas.microsoft.com/office/word/2012/wordml" xmlns:w16cex="http://schemas.microsoft.com/office/word/2018/wordml/cex" xmlns:w16cid="http://schemas.microsoft.com/office/word/2016/wordml/cid" xmlns:w16="http://schemas.microsoft.com/office/word/2018/wordml" xmlns:w16sdtdh="http://schemas.microsoft.com/office/word/2020/wordml/sdtdatahash" xmlns:w16se="http://schemas.microsoft.com/office/word/2015/wordml/symex" xmlns:wpg="http://schemas.microsoft.com/office/word/2010/wordprocessingGroup" xmlns:wpi="http://schemas.microsoft.com/office/word/2010/wordprocessingInk" xmlns:wne="http://schemas.microsoft.com/office/word/2006/wordml" xmlns:wps="http://schemas.microsoft.com/office/word/2010/wordprocessingShape" mc:Ignorable="w14 w15 w16se w16cid w16 w16cex w16sdtdh wp14">
+<w:hdr xmlns:wpc="http://schemas.microsoft.com/office/word/2010/wordprocessingCanvas" xmlns:cx="http://schemas.microsoft.com/office/drawing/2014/chartex" xmlns:cx1="http://schemas.microsoft.com/office/drawing/2015/9/8/chartex" xmlns:cx2="http://schemas.microsoft.com/office/drawing/2015/10/21/chartex" xmlns:cx3="http://schemas.microsoft.com/office/drawing/2016/5/9/chartex" xmlns:cx4="http://schemas.microsoft.com/office/drawing/2016/5/10/chartex" xmlns:cx5="http://schemas.microsoft.com/office/drawing/2016/5/11/chartex" xmlns:cx6="http://schemas.microsoft.com/office/drawing/2016/5/12/chartex" xmlns:cx7="http://schemas.microsoft.com/office/drawing/2016/5/13/chartex" xmlns:cx8="http://schemas.microsoft.com/office/drawing/2016/5/14/chartex" xmlns:mc="http://schemas.openxmlformats.org/markup-compatibility/2006" xmlns:aink="http://schemas.microsoft.com/office/drawing/2016/ink" xmlns:am3d="http://schemas.microsoft.com/office/drawing/2017/model3d" xmlns:o="urn:schemas-microsoft-com:office:office" xmlns:r="http://schemas.openxmlformats.org/officeDocument/2006/relationships" xmlns:m="http://schemas.openxmlformats.org/officeDocument/2006/math" xmlns:v="urn:schemas-microsoft-com:vml" xmlns:wp14="http://schemas.microsoft.com/office/word/2010/wordprocessingDrawing" xmlns:wp="http://schemas.openxmlformats.org/drawingml/2006/wordprocessingDrawing" xmlns:w10="urn:schemas-microsoft-com:office:word" xmlns:w="http://schemas.openxmlformats.org/wordprocessingml/2006/main" xmlns:w14="http://schemas.microsoft.com/office/word/2010/wordml" xmlns:w15="http://schemas.microsoft.com/office/word/2012/wordml" xmlns:w16cid="http://schemas.microsoft.com/office/word/2016/wordml/cid" xmlns:w16se="http://schemas.microsoft.com/office/word/2015/wordml/symex" xmlns:wpg="http://schemas.microsoft.com/office/word/2010/wordprocessingGroup" xmlns:wpi="http://schemas.microsoft.com/office/word/2010/wordprocessingInk" xmlns:wne="http://schemas.microsoft.com/office/word/2006/wordml" xmlns:wps="http://schemas.microsoft.com/office/word/2010/wordprocessingShape" mc:Ignorable="w14 w15 w16se w16cid wp14">
   <w:p>
     <w:pPr>
       <w:pStyle w:val="Encabezado"/>
@@ -845,7 +780,7 @@
               <v:stroke joinstyle="miter"/>
               <v:path gradientshapeok="t" o:connecttype="rect"/>
             </v:shapetype>
-            <v:shape id="Cuadro de texto 3" o:spid="_x0000_s1026" type="#_x0000_t202" style="position:absolute;margin-left:73.35pt;margin-top:-42pt;width:328.2pt;height:98.4pt;z-index:251672576;visibility:visible;mso-wrap-style:square;mso-width-percent:0;mso-height-percent:0;mso-wrap-distance-left:9pt;mso-wrap-distance-top:0;mso-wrap-distance-right:9pt;mso-wrap-distance-bottom:0;mso-position-horizontal:absolute;mso-position-horizontal-relative:text;mso-position-vertical:absolute;mso-position-vertical-relative:text;mso-width-percent:0;mso-height-percent:0;mso-width-relative:margin;mso-height-relative:margin;v-text-anchor:top" o:gfxdata="UEsDBBQABgAIAAAAIQC2gziS/gAAAOEBAAATAAAAW0NvbnRlbnRfVHlwZXNdLnhtbJSRQU7DMBBF&#10;90jcwfIWJU67QAgl6YK0S0CoHGBkTxKLZGx5TGhvj5O2G0SRWNoz/78nu9wcxkFMGNg6quQqL6RA&#10;0s5Y6ir5vt9lD1JwBDIwOMJKHpHlpr69KfdHjyxSmriSfYz+USnWPY7AufNIadK6MEJMx9ApD/oD&#10;OlTrorhX2lFEilmcO2RdNtjC5xDF9pCuTyYBB5bi6bQ4syoJ3g9WQ0ymaiLzg5KdCXlKLjvcW893&#10;SUOqXwnz5DrgnHtJTxOsQfEKIT7DmDSUCaxw7Rqn8787ZsmRM9e2VmPeBN4uqYvTtW7jvijg9N/y&#10;JsXecLq0q+WD6m8AAAD//wMAUEsDBBQABgAIAAAAIQA4/SH/1gAAAJQBAAALAAAAX3JlbHMvLnJl&#10;bHOkkMFqwzAMhu+DvYPRfXGawxijTi+j0GvpHsDYimMaW0Yy2fr2M4PBMnrbUb/Q94l/f/hMi1qR&#10;JVI2sOt6UJgd+ZiDgffL8ekFlFSbvV0oo4EbChzGx4f9GRdb25HMsYhqlCwG5lrLq9biZkxWOiqY&#10;22YiTra2kYMu1l1tQD30/bPm3wwYN0x18gb45AdQl1tp5j/sFB2T0FQ7R0nTNEV3j6o9feQzro1i&#10;OWA14Fm+Q8a1a8+Bvu/d/dMb2JY5uiPbhG/ktn4cqGU/er3pcvwCAAD//wMAUEsDBBQABgAIAAAA&#10;IQDqRvnULQIAAFUEAAAOAAAAZHJzL2Uyb0RvYy54bWysVEtv2zAMvg/YfxB0XxxnaZYGcYosRYYB&#10;RVsgLXpWZDk2IIuaxMTOfv0o2Xms22nYRSZFio/vIz2/a2vNDsr5CkzG08GQM2Uk5JXZZfz1Zf1p&#10;yplHYXKhwaiMH5Xnd4uPH+aNnakRlKBz5RgFMX7W2IyXiHaWJF6WqhZ+AFYZMhbgaoGkul2SO9FQ&#10;9Fono+FwkjTgcutAKu/p9r4z8kWMXxRK4lNReIVMZ5xqw3i6eG7DmSzmYrZzwpaV7MsQ/1BFLSpD&#10;Sc+h7gUKtnfVH6HqSjrwUOBAQp1AUVRSxR6om3T4rptNKayKvRA43p5h8v8vrHw8bOyzY9h+hZYI&#10;DIA01s88XYZ+2sLV4UuVMrIThMczbKpFJulynE6m6ZhMkmzpaHw7mUZgk8tz6zx+U1CzIGTcES8R&#10;LnF48EgpyfXkErJ50FW+rrSOSpgFtdKOHQSxqDEWSS9+89KGNRmffL4ZxsAGwvMusjaU4NJUkLDd&#10;tn2nW8iPBICDbja8leuKinwQHp+Fo2GgxmjA8YmOQgMlgV7irAT382/3wZ84IitnDQ1Xxv2PvXCK&#10;M/3dEHu36TjghVEZ33wZkeKuLdtri9nXK6DOU1olK6MY/FGfxMJB/UZ7sAxZySSMpNwZx5O4wm7k&#10;aY+kWi6jE82fFfhgNlaG0AHpQMFL+yac7XlCovgRTmMoZu/o6nzDSwPLPUJRRS4DwB2qPe40u5Hi&#10;fs/Cclzr0evyN1j8AgAA//8DAFBLAwQUAAYACAAAACEALMdG+uIAAAALAQAADwAAAGRycy9kb3du&#10;cmV2LnhtbEyPS0/DMBCE70j8B2uRuKDWSVPaKMSpEOIh9UbDQ9zceEki4nUUu0n49ywnOI5mNPNN&#10;vpttJ0YcfOtIQbyMQCBVzrRUK3gpHxYpCB80Gd05QgXf6GFXnJ/lOjNuomccD6EWXEI+0wqaEPpM&#10;Sl81aLVfuh6JvU83WB1YDrU0g5643HZyFUUbaXVLvNDoHu8arL4OJ6vg46p+3/v58XVKrpP+/mks&#10;t2+mVOryYr69ARFwDn9h+MVndCiY6ehOZLzoWK83W44qWKRrPsWJNEpiEEe24lUKssjl/w/FDwAA&#10;AP//AwBQSwECLQAUAAYACAAAACEAtoM4kv4AAADhAQAAEwAAAAAAAAAAAAAAAAAAAAAAW0NvbnRl&#10;bnRfVHlwZXNdLnhtbFBLAQItABQABgAIAAAAIQA4/SH/1gAAAJQBAAALAAAAAAAAAAAAAAAAAC8B&#10;AABfcmVscy8ucmVsc1BLAQItABQABgAIAAAAIQDqRvnULQIAAFUEAAAOAAAAAAAAAAAAAAAAAC4C&#10;AABkcnMvZTJvRG9jLnhtbFBLAQItABQABgAIAAAAIQAsx0b64gAAAAsBAAAPAAAAAAAAAAAAAAAA&#10;AIcEAABkcnMvZG93bnJldi54bWxQSwUGAAAAAAQABADzAAAAlgUAAAAA&#10;" fillcolor="white [3201]" stroked="f" strokeweight=".5pt">
+            <v:shape id="Cuadro de texto 3" o:spid="_x0000_s1026" type="#_x0000_t202" style="position:absolute;margin-left:73.35pt;margin-top:-42pt;width:328.2pt;height:98.4pt;z-index:251672576;visibility:visible;mso-wrap-style:square;mso-width-percent:0;mso-height-percent:0;mso-wrap-distance-left:9pt;mso-wrap-distance-top:0;mso-wrap-distance-right:9pt;mso-wrap-distance-bottom:0;mso-position-horizontal:absolute;mso-position-horizontal-relative:text;mso-position-vertical:absolute;mso-position-vertical-relative:text;mso-width-percent:0;mso-height-percent:0;mso-width-relative:margin;mso-height-relative:margin;v-text-anchor:top" o:gfxdata="UEsDBBQABgAIAAAAIQC2gziS/gAAAOEBAAATAAAAW0NvbnRlbnRfVHlwZXNdLnhtbJSRQU7DMBBF&#10;90jcwfIWJU67QAgl6YK0S0CoHGBkTxKLZGx5TGhvj5O2G0SRWNoz/78nu9wcxkFMGNg6quQqL6RA&#10;0s5Y6ir5vt9lD1JwBDIwOMJKHpHlpr69KfdHjyxSmriSfYz+USnWPY7AufNIadK6MEJMx9ApD/oD&#10;OlTrorhX2lFEilmcO2RdNtjC5xDF9pCuTyYBB5bi6bQ4syoJ3g9WQ0ymaiLzg5KdCXlKLjvcW893&#10;SUOqXwnz5DrgnHtJTxOsQfEKIT7DmDSUCaxw7Rqn8787ZsmRM9e2VmPeBN4uqYvTtW7jvijg9N/y&#10;JsXecLq0q+WD6m8AAAD//wMAUEsDBBQABgAIAAAAIQA4/SH/1gAAAJQBAAALAAAAX3JlbHMvLnJl&#10;bHOkkMFqwzAMhu+DvYPRfXGawxijTi+j0GvpHsDYimMaW0Yy2fr2M4PBMnrbUb/Q94l/f/hMi1qR&#10;JVI2sOt6UJgd+ZiDgffL8ekFlFSbvV0oo4EbChzGx4f9GRdb25HMsYhqlCwG5lrLq9biZkxWOiqY&#10;22YiTra2kYMu1l1tQD30/bPm3wwYN0x18gb45AdQl1tp5j/sFB2T0FQ7R0nTNEV3j6o9feQzro1i&#10;OWA14Fm+Q8a1a8+Bvu/d/dMb2JY5uiPbhG/ktn4cqGU/er3pcvwCAAD//wMAUEsDBBQABgAIAAAA&#10;IQCrPPFERwIAAIEEAAAOAAAAZHJzL2Uyb0RvYy54bWysVN9v2jAQfp+0/8Hy+wgByigiVIyKaVLV&#10;VqJTn41jE0uOz7MNCfvrd3YCZd2epr04d77z/fi+uyzu2lqTo3BegSloPhhSIgyHUpl9Qb+/bD7N&#10;KPGBmZJpMKKgJ+Hp3fLjh0Vj52IEFehSOIJBjJ83tqBVCHaeZZ5XomZ+AFYYNEpwNQuoun1WOtZg&#10;9Fpno+FwmjXgSuuAC+/x9r4z0mWKL6Xg4UlKLwLRBcXaQjpdOnfxzJYLNt87ZivF+zLYP1RRM2Uw&#10;6SXUPQuMHJz6I1StuAMPMgw41BlIqbhIPWA3+fBdN9uKWZF6QXC8vcDk/19Y/nh8dkSVBR1TYliN&#10;FK0PrHRASkGCaAOQcQSpsX6OvluL3qH9Ai2Sfb73eBl7b6Wr4xe7ImhHuE8XiDES4Xg5yaezfIIm&#10;jrZ8NLmdzhIJ2dtz63z4KqAmUSioQw4TtOz44AOWgq5nl5jNg1blRmmdlDg3Yq0dOTJkXIdUJL74&#10;zUsb0hR0Or4ZpsAG4vMusjaYIDbbNRWl0O7aHoEdlCcEwEE3R97yjcIiH5gPz8zh4GBjuAzhCQ+p&#10;AZNAL1FSgfv5t/voj3yilZIGB7Gg/seBOUGJ/maQ6dt8EvEKSZncfB6h4q4tu2uLOdRrwM5zXDvL&#10;kxj9gz6L0kH9ijuzilnRxAzH3AUNZ3EduvXAneNitUpOOKuWhQeztTyGjkhHCl7aV+Zsz1Mclkc4&#10;jyybv6Or840vDawOAaRKXEaAO1R73HHOE8X9TsZFutaT19ufY/kLAAD//wMAUEsDBBQABgAIAAAA&#10;IQAsx0b64gAAAAsBAAAPAAAAZHJzL2Rvd25yZXYueG1sTI9LT8MwEITvSPwHa5G4oNZJU9ooxKkQ&#10;4iH1RsND3Nx4SSLidRS7Sfj3LCc4jmY0802+m20nRhx860hBvIxAIFXOtFQreCkfFikIHzQZ3TlC&#10;Bd/oYVecn+U6M26iZxwPoRZcQj7TCpoQ+kxKXzVotV+6Hom9TzdYHVgOtTSDnrjcdnIVRRtpdUu8&#10;0Oge7xqsvg4nq+Djqn7f+/nxdUquk/7+aSy3b6ZU6vJivr0BEXAOf2H4xWd0KJjp6E5kvOhYrzdb&#10;jipYpGs+xYk0SmIQR7biVQqyyOX/D8UPAAAA//8DAFBLAQItABQABgAIAAAAIQC2gziS/gAAAOEB&#10;AAATAAAAAAAAAAAAAAAAAAAAAABbQ29udGVudF9UeXBlc10ueG1sUEsBAi0AFAAGAAgAAAAhADj9&#10;If/WAAAAlAEAAAsAAAAAAAAAAAAAAAAALwEAAF9yZWxzLy5yZWxzUEsBAi0AFAAGAAgAAAAhAKs8&#10;8URHAgAAgQQAAA4AAAAAAAAAAAAAAAAALgIAAGRycy9lMm9Eb2MueG1sUEsBAi0AFAAGAAgAAAAh&#10;ACzHRvriAAAACwEAAA8AAAAAAAAAAAAAAAAAoQQAAGRycy9kb3ducmV2LnhtbFBLBQYAAAAABAAE&#10;APMAAACwBQAAAAA=&#10;" fillcolor="white [3201]" stroked="f" strokeweight=".5pt">
               <v:textbox>
                 <w:txbxContent>
                   <w:p>
@@ -1009,7 +944,7 @@
 </file>
 
 <file path=word/numbering.xml><?xml version="1.0" encoding="utf-8"?>
-<w:numbering xmlns:wpc="http://schemas.microsoft.com/office/word/2010/wordprocessingCanvas" xmlns:cx="http://schemas.microsoft.com/office/drawing/2014/chartex" xmlns:cx1="http://schemas.microsoft.com/office/drawing/2015/9/8/chartex" xmlns:cx2="http://schemas.microsoft.com/office/drawing/2015/10/21/chartex" xmlns:cx3="http://schemas.microsoft.com/office/drawing/2016/5/9/chartex" xmlns:cx4="http://schemas.microsoft.com/office/drawing/2016/5/10/chartex" xmlns:cx5="http://schemas.microsoft.com/office/drawing/2016/5/11/chartex" xmlns:cx6="http://schemas.microsoft.com/office/drawing/2016/5/12/chartex" xmlns:cx7="http://schemas.microsoft.com/office/drawing/2016/5/13/chartex" xmlns:cx8="http://schemas.microsoft.com/office/drawing/2016/5/14/chartex" xmlns:mc="http://schemas.openxmlformats.org/markup-compatibility/2006" xmlns:aink="http://schemas.microsoft.com/office/drawing/2016/ink" xmlns:am3d="http://schemas.microsoft.com/office/drawing/2017/model3d" xmlns:o="urn:schemas-microsoft-com:office:office" xmlns:oel="http://schemas.microsoft.com/office/2019/extlst" xmlns:r="http://schemas.openxmlformats.org/officeDocument/2006/relationships" xmlns:m="http://schemas.openxmlformats.org/officeDocument/2006/math" xmlns:v="urn:schemas-microsoft-com:vml" xmlns:wp14="http://schemas.microsoft.com/office/word/2010/wordprocessingDrawing" xmlns:wp="http://schemas.openxmlformats.org/drawingml/2006/wordprocessingDrawing" xmlns:w10="urn:schemas-microsoft-com:office:word" xmlns:w="http://schemas.openxmlformats.org/wordprocessingml/2006/main" xmlns:w14="http://schemas.microsoft.com/office/word/2010/wordml" xmlns:w15="http://schemas.microsoft.com/office/word/2012/wordml" xmlns:w16cex="http://schemas.microsoft.com/office/word/2018/wordml/cex" xmlns:w16cid="http://schemas.microsoft.com/office/word/2016/wordml/cid" xmlns:w16="http://schemas.microsoft.com/office/word/2018/wordml" xmlns:w16sdtdh="http://schemas.microsoft.com/office/word/2020/wordml/sdtdatahash" xmlns:w16se="http://schemas.microsoft.com/office/word/2015/wordml/symex" xmlns:wpg="http://schemas.microsoft.com/office/word/2010/wordprocessingGroup" xmlns:wpi="http://schemas.microsoft.com/office/word/2010/wordprocessingInk" xmlns:wne="http://schemas.microsoft.com/office/word/2006/wordml" xmlns:wps="http://schemas.microsoft.com/office/word/2010/wordprocessingShape" mc:Ignorable="w14 w15 w16se w16cid w16 w16cex w16sdtdh wp14">
+<w:numbering xmlns:wpc="http://schemas.microsoft.com/office/word/2010/wordprocessingCanvas" xmlns:cx="http://schemas.microsoft.com/office/drawing/2014/chartex" xmlns:cx1="http://schemas.microsoft.com/office/drawing/2015/9/8/chartex" xmlns:cx2="http://schemas.microsoft.com/office/drawing/2015/10/21/chartex" xmlns:cx3="http://schemas.microsoft.com/office/drawing/2016/5/9/chartex" xmlns:cx4="http://schemas.microsoft.com/office/drawing/2016/5/10/chartex" xmlns:cx5="http://schemas.microsoft.com/office/drawing/2016/5/11/chartex" xmlns:cx6="http://schemas.microsoft.com/office/drawing/2016/5/12/chartex" xmlns:cx7="http://schemas.microsoft.com/office/drawing/2016/5/13/chartex" xmlns:cx8="http://schemas.microsoft.com/office/drawing/2016/5/14/chartex" xmlns:mc="http://schemas.openxmlformats.org/markup-compatibility/2006" xmlns:aink="http://schemas.microsoft.com/office/drawing/2016/ink" xmlns:am3d="http://schemas.microsoft.com/office/drawing/2017/model3d" xmlns:o="urn:schemas-microsoft-com:office:office" xmlns:r="http://schemas.openxmlformats.org/officeDocument/2006/relationships" xmlns:m="http://schemas.openxmlformats.org/officeDocument/2006/math" xmlns:v="urn:schemas-microsoft-com:vml" xmlns:wp14="http://schemas.microsoft.com/office/word/2010/wordprocessingDrawing" xmlns:wp="http://schemas.openxmlformats.org/drawingml/2006/wordprocessingDrawing" xmlns:w10="urn:schemas-microsoft-com:office:word" xmlns:w="http://schemas.openxmlformats.org/wordprocessingml/2006/main" xmlns:w14="http://schemas.microsoft.com/office/word/2010/wordml" xmlns:w15="http://schemas.microsoft.com/office/word/2012/wordml" xmlns:w16cid="http://schemas.microsoft.com/office/word/2016/wordml/cid" xmlns:w16se="http://schemas.microsoft.com/office/word/2015/wordml/symex" xmlns:wpg="http://schemas.microsoft.com/office/word/2010/wordprocessingGroup" xmlns:wpi="http://schemas.microsoft.com/office/word/2010/wordprocessingInk" xmlns:wne="http://schemas.microsoft.com/office/word/2006/wordml" xmlns:wps="http://schemas.microsoft.com/office/word/2010/wordprocessingShape" mc:Ignorable="w14 w15 w16se w16cid wp14">
   <w:abstractNum w:abstractNumId="0" w15:restartNumberingAfterBreak="0">
     <w:nsid w:val="2F8B158F"/>
     <w:multiLevelType w:val="multilevel"/>
@@ -1291,17 +1226,17 @@
       </w:rPr>
     </w:lvl>
   </w:abstractNum>
-  <w:num w:numId="1" w16cid:durableId="1927416567">
+  <w:num w:numId="1">
     <w:abstractNumId w:val="0"/>
   </w:num>
-  <w:num w:numId="2" w16cid:durableId="320815035">
+  <w:num w:numId="2">
     <w:abstractNumId w:val="1"/>
   </w:num>
 </w:numbering>
 </file>
 
 <file path=word/styles.xml><?xml version="1.0" encoding="utf-8"?>
-<w:styles xmlns:mc="http://schemas.openxmlformats.org/markup-compatibility/2006" xmlns:r="http://schemas.openxmlformats.org/officeDocument/2006/relationships" xmlns:w="http://schemas.openxmlformats.org/wordprocessingml/2006/main" xmlns:w14="http://schemas.microsoft.com/office/word/2010/wordml" xmlns:w15="http://schemas.microsoft.com/office/word/2012/wordml" xmlns:w16cex="http://schemas.microsoft.com/office/word/2018/wordml/cex" xmlns:w16cid="http://schemas.microsoft.com/office/word/2016/wordml/cid" xmlns:w16="http://schemas.microsoft.com/office/word/2018/wordml" xmlns:w16sdtdh="http://schemas.microsoft.com/office/word/2020/wordml/sdtdatahash" xmlns:w16se="http://schemas.microsoft.com/office/word/2015/wordml/symex" mc:Ignorable="w14 w15 w16se w16cid w16 w16cex w16sdtdh">
+<w:styles xmlns:mc="http://schemas.openxmlformats.org/markup-compatibility/2006" xmlns:r="http://schemas.openxmlformats.org/officeDocument/2006/relationships" xmlns:w="http://schemas.openxmlformats.org/wordprocessingml/2006/main" xmlns:w14="http://schemas.microsoft.com/office/word/2010/wordml" xmlns:w15="http://schemas.microsoft.com/office/word/2012/wordml" xmlns:w16cid="http://schemas.microsoft.com/office/word/2016/wordml/cid" xmlns:w16se="http://schemas.microsoft.com/office/word/2015/wordml/symex" mc:Ignorable="w14 w15 w16se w16cid">
   <w:docDefaults>
     <w:rPrDefault>
       <w:rPr>
@@ -1317,7 +1252,7 @@
       </w:pPr>
     </w:pPrDefault>
   </w:docDefaults>
-  <w:latentStyles w:defLockedState="0" w:defUIPriority="99" w:defSemiHidden="0" w:defUnhideWhenUsed="0" w:defQFormat="0" w:count="376">
+  <w:latentStyles w:defLockedState="0" w:defUIPriority="99" w:defSemiHidden="0" w:defUnhideWhenUsed="0" w:defQFormat="0" w:count="375">
     <w:lsdException w:name="Normal" w:uiPriority="0" w:qFormat="1"/>
     <w:lsdException w:name="heading 1" w:uiPriority="9" w:qFormat="1"/>
     <w:lsdException w:name="heading 2" w:semiHidden="1" w:uiPriority="9" w:unhideWhenUsed="1" w:qFormat="1"/>
@@ -1693,7 +1628,6 @@
     <w:lsdException w:name="Smart Hyperlink" w:semiHidden="1" w:unhideWhenUsed="1"/>
     <w:lsdException w:name="Hashtag" w:semiHidden="1" w:unhideWhenUsed="1"/>
     <w:lsdException w:name="Unresolved Mention" w:semiHidden="1" w:unhideWhenUsed="1"/>
-    <w:lsdException w:name="Smart Link" w:semiHidden="1" w:unhideWhenUsed="1"/>
   </w:latentStyles>
   <w:style w:type="paragraph" w:default="1" w:styleId="Normal">
     <w:name w:val="Normal"/>

</xml_diff>

<commit_message>
solo quite el nombre de ¨BASE DE DATOS¨
</commit_message>
<xml_diff>
--- a/ExamenUnidad1.docx
+++ b/ExamenUnidad1.docx
@@ -1,6 +1,6 @@
 
 <file path=word/document.xml><?xml version="1.0" encoding="utf-8"?>
-<w:document xmlns:wpc="http://schemas.microsoft.com/office/word/2010/wordprocessingCanvas" xmlns:cx="http://schemas.microsoft.com/office/drawing/2014/chartex" xmlns:cx1="http://schemas.microsoft.com/office/drawing/2015/9/8/chartex" xmlns:cx2="http://schemas.microsoft.com/office/drawing/2015/10/21/chartex" xmlns:cx3="http://schemas.microsoft.com/office/drawing/2016/5/9/chartex" xmlns:cx4="http://schemas.microsoft.com/office/drawing/2016/5/10/chartex" xmlns:cx5="http://schemas.microsoft.com/office/drawing/2016/5/11/chartex" xmlns:cx6="http://schemas.microsoft.com/office/drawing/2016/5/12/chartex" xmlns:cx7="http://schemas.microsoft.com/office/drawing/2016/5/13/chartex" xmlns:cx8="http://schemas.microsoft.com/office/drawing/2016/5/14/chartex" xmlns:mc="http://schemas.openxmlformats.org/markup-compatibility/2006" xmlns:aink="http://schemas.microsoft.com/office/drawing/2016/ink" xmlns:am3d="http://schemas.microsoft.com/office/drawing/2017/model3d" xmlns:o="urn:schemas-microsoft-com:office:office" xmlns:oel="http://schemas.microsoft.com/office/2019/extlst" xmlns:r="http://schemas.openxmlformats.org/officeDocument/2006/relationships" xmlns:m="http://schemas.openxmlformats.org/officeDocument/2006/math" xmlns:v="urn:schemas-microsoft-com:vml" xmlns:wp14="http://schemas.microsoft.com/office/word/2010/wordprocessingDrawing" xmlns:wp="http://schemas.openxmlformats.org/drawingml/2006/wordprocessingDrawing" xmlns:w10="urn:schemas-microsoft-com:office:word" xmlns:w="http://schemas.openxmlformats.org/wordprocessingml/2006/main" xmlns:w14="http://schemas.microsoft.com/office/word/2010/wordml" xmlns:w15="http://schemas.microsoft.com/office/word/2012/wordml" xmlns:w16cex="http://schemas.microsoft.com/office/word/2018/wordml/cex" xmlns:w16cid="http://schemas.microsoft.com/office/word/2016/wordml/cid" xmlns:w16="http://schemas.microsoft.com/office/word/2018/wordml" xmlns:w16sdtdh="http://schemas.microsoft.com/office/word/2020/wordml/sdtdatahash" xmlns:w16se="http://schemas.microsoft.com/office/word/2015/wordml/symex" xmlns:wpg="http://schemas.microsoft.com/office/word/2010/wordprocessingGroup" xmlns:wpi="http://schemas.microsoft.com/office/word/2010/wordprocessingInk" xmlns:wne="http://schemas.microsoft.com/office/word/2006/wordml" xmlns:wps="http://schemas.microsoft.com/office/word/2010/wordprocessingShape" mc:Ignorable="w14 w15 w16se w16cid w16 w16cex w16sdtdh wp14">
+<w:document xmlns:wpc="http://schemas.microsoft.com/office/word/2010/wordprocessingCanvas" xmlns:mc="http://schemas.openxmlformats.org/markup-compatibility/2006" xmlns:o="urn:schemas-microsoft-com:office:office" xmlns:r="http://schemas.openxmlformats.org/officeDocument/2006/relationships" xmlns:m="http://schemas.openxmlformats.org/officeDocument/2006/math" xmlns:v="urn:schemas-microsoft-com:vml" xmlns:wp14="http://schemas.microsoft.com/office/word/2010/wordprocessingDrawing" xmlns:wp="http://schemas.openxmlformats.org/drawingml/2006/wordprocessingDrawing" xmlns:w10="urn:schemas-microsoft-com:office:word" xmlns:w="http://schemas.openxmlformats.org/wordprocessingml/2006/main" xmlns:w14="http://schemas.microsoft.com/office/word/2010/wordml" xmlns:wpg="http://schemas.microsoft.com/office/word/2010/wordprocessingGroup" xmlns:wpi="http://schemas.microsoft.com/office/word/2010/wordprocessingInk" xmlns:wne="http://schemas.microsoft.com/office/word/2006/wordml" xmlns:wps="http://schemas.microsoft.com/office/word/2010/wordprocessingShape" mc:Ignorable="w14 wp14">
   <w:body>
     <w:p>
       <w:pPr>
@@ -40,18 +40,8 @@
         </w:rPr>
         <w:t>_______</w:t>
       </w:r>
-      <w:r>
-        <w:rPr>
-          <w:rFonts w:ascii="Verdana" w:eastAsia="Malgun Gothic" w:hAnsi="Verdana" w:cs="Times New Roman"/>
-          <w:b/>
-          <w:spacing w:val="5"/>
-          <w:kern w:val="28"/>
-          <w:sz w:val="44"/>
-          <w:szCs w:val="44"/>
-          <w:u w:val="single"/>
-        </w:rPr>
-        <w:t>BASE DE DATOS</w:t>
-      </w:r>
+      <w:bookmarkStart w:id="0" w:name="_GoBack"/>
+      <w:bookmarkEnd w:id="0"/>
       <w:r>
         <w:rPr>
           <w:rFonts w:ascii="Verdana" w:eastAsia="Malgun Gothic" w:hAnsi="Verdana" w:cs="Times New Roman"/>
@@ -62,6 +52,18 @@
           <w:szCs w:val="40"/>
           <w:u w:val="single"/>
         </w:rPr>
+        <w:t xml:space="preserve"> </w:t>
+      </w:r>
+      <w:r>
+        <w:rPr>
+          <w:rFonts w:ascii="Verdana" w:eastAsia="Malgun Gothic" w:hAnsi="Verdana" w:cs="Times New Roman"/>
+          <w:b/>
+          <w:spacing w:val="5"/>
+          <w:kern w:val="28"/>
+          <w:sz w:val="40"/>
+          <w:szCs w:val="40"/>
+          <w:u w:val="single"/>
+        </w:rPr>
         <w:t>________</w:t>
       </w:r>
     </w:p>
@@ -250,6 +252,7 @@
           <w:color w:val="FF0000"/>
           <w:sz w:val="16"/>
           <w:szCs w:val="16"/>
+          <w:lang w:eastAsia="es-MX"/>
         </w:rPr>
         <w:drawing>
           <wp:anchor distT="0" distB="0" distL="114300" distR="114300" simplePos="0" relativeHeight="251651584" behindDoc="0" locked="0" layoutInCell="1" allowOverlap="1" wp14:anchorId="4F6B595A" wp14:editId="189A54A7">
@@ -275,7 +278,7 @@
                     <pic:cNvPicPr/>
                   </pic:nvPicPr>
                   <pic:blipFill>
-                    <a:blip r:embed="rId7">
+                    <a:blip r:embed="rId8">
                       <a:extLst>
                         <a:ext uri="{28A0092B-C50C-407E-A947-70E740481C1C}">
                           <a14:useLocalDpi xmlns:a14="http://schemas.microsoft.com/office/drawing/2010/main" val="0"/>
@@ -316,6 +319,7 @@
           <w:color w:val="FF0000"/>
           <w:sz w:val="16"/>
           <w:szCs w:val="16"/>
+          <w:lang w:eastAsia="es-MX"/>
         </w:rPr>
         <w:drawing>
           <wp:anchor distT="0" distB="0" distL="114300" distR="114300" simplePos="0" relativeHeight="251659776" behindDoc="0" locked="0" layoutInCell="1" allowOverlap="1" wp14:anchorId="0B8E26DA" wp14:editId="2573ADEC">
@@ -341,7 +345,7 @@
                     <pic:cNvPicPr/>
                   </pic:nvPicPr>
                   <pic:blipFill>
-                    <a:blip r:embed="rId8">
+                    <a:blip r:embed="rId9">
                       <a:extLst>
                         <a:ext uri="{28A0092B-C50C-407E-A947-70E740481C1C}">
                           <a14:useLocalDpi xmlns:a14="http://schemas.microsoft.com/office/drawing/2010/main" val="0"/>
@@ -537,6 +541,7 @@
           <w:color w:val="FF0000"/>
           <w:sz w:val="16"/>
           <w:szCs w:val="16"/>
+          <w:lang w:eastAsia="es-MX"/>
         </w:rPr>
         <w:lastRenderedPageBreak/>
         <w:drawing>
@@ -563,7 +568,7 @@
                     <pic:cNvPicPr/>
                   </pic:nvPicPr>
                   <pic:blipFill>
-                    <a:blip r:embed="rId9">
+                    <a:blip r:embed="rId10">
                       <a:extLst>
                         <a:ext uri="{28A0092B-C50C-407E-A947-70E740481C1C}">
                           <a14:useLocalDpi xmlns:a14="http://schemas.microsoft.com/office/drawing/2010/main" val="0"/>
@@ -597,8 +602,8 @@
       </w:r>
     </w:p>
     <w:sectPr>
-      <w:headerReference w:type="default" r:id="rId10"/>
-      <w:footerReference w:type="default" r:id="rId11"/>
+      <w:headerReference w:type="default" r:id="rId11"/>
+      <w:footerReference w:type="default" r:id="rId12"/>
       <w:pgSz w:w="12240" w:h="15840"/>
       <w:pgMar w:top="1417" w:right="450" w:bottom="1417" w:left="1701" w:header="708" w:footer="708" w:gutter="0"/>
       <w:cols w:space="708"/>
@@ -609,7 +614,7 @@
 </file>
 
 <file path=word/endnotes.xml><?xml version="1.0" encoding="utf-8"?>
-<w:endnotes xmlns:wpc="http://schemas.microsoft.com/office/word/2010/wordprocessingCanvas" xmlns:cx="http://schemas.microsoft.com/office/drawing/2014/chartex" xmlns:cx1="http://schemas.microsoft.com/office/drawing/2015/9/8/chartex" xmlns:cx2="http://schemas.microsoft.com/office/drawing/2015/10/21/chartex" xmlns:cx3="http://schemas.microsoft.com/office/drawing/2016/5/9/chartex" xmlns:cx4="http://schemas.microsoft.com/office/drawing/2016/5/10/chartex" xmlns:cx5="http://schemas.microsoft.com/office/drawing/2016/5/11/chartex" xmlns:cx6="http://schemas.microsoft.com/office/drawing/2016/5/12/chartex" xmlns:cx7="http://schemas.microsoft.com/office/drawing/2016/5/13/chartex" xmlns:cx8="http://schemas.microsoft.com/office/drawing/2016/5/14/chartex" xmlns:mc="http://schemas.openxmlformats.org/markup-compatibility/2006" xmlns:aink="http://schemas.microsoft.com/office/drawing/2016/ink" xmlns:am3d="http://schemas.microsoft.com/office/drawing/2017/model3d" xmlns:o="urn:schemas-microsoft-com:office:office" xmlns:oel="http://schemas.microsoft.com/office/2019/extlst" xmlns:r="http://schemas.openxmlformats.org/officeDocument/2006/relationships" xmlns:m="http://schemas.openxmlformats.org/officeDocument/2006/math" xmlns:v="urn:schemas-microsoft-com:vml" xmlns:wp14="http://schemas.microsoft.com/office/word/2010/wordprocessingDrawing" xmlns:wp="http://schemas.openxmlformats.org/drawingml/2006/wordprocessingDrawing" xmlns:w10="urn:schemas-microsoft-com:office:word" xmlns:w="http://schemas.openxmlformats.org/wordprocessingml/2006/main" xmlns:w14="http://schemas.microsoft.com/office/word/2010/wordml" xmlns:w15="http://schemas.microsoft.com/office/word/2012/wordml" xmlns:w16cex="http://schemas.microsoft.com/office/word/2018/wordml/cex" xmlns:w16cid="http://schemas.microsoft.com/office/word/2016/wordml/cid" xmlns:w16="http://schemas.microsoft.com/office/word/2018/wordml" xmlns:w16sdtdh="http://schemas.microsoft.com/office/word/2020/wordml/sdtdatahash" xmlns:w16se="http://schemas.microsoft.com/office/word/2015/wordml/symex" xmlns:wpg="http://schemas.microsoft.com/office/word/2010/wordprocessingGroup" xmlns:wpi="http://schemas.microsoft.com/office/word/2010/wordprocessingInk" xmlns:wne="http://schemas.microsoft.com/office/word/2006/wordml" xmlns:wps="http://schemas.microsoft.com/office/word/2010/wordprocessingShape" mc:Ignorable="w14 w15 w16se w16cid w16 w16cex w16sdtdh wp14">
+<w:endnotes xmlns:wpc="http://schemas.microsoft.com/office/word/2010/wordprocessingCanvas" xmlns:mc="http://schemas.openxmlformats.org/markup-compatibility/2006" xmlns:o="urn:schemas-microsoft-com:office:office" xmlns:r="http://schemas.openxmlformats.org/officeDocument/2006/relationships" xmlns:m="http://schemas.openxmlformats.org/officeDocument/2006/math" xmlns:v="urn:schemas-microsoft-com:vml" xmlns:wp14="http://schemas.microsoft.com/office/word/2010/wordprocessingDrawing" xmlns:wp="http://schemas.openxmlformats.org/drawingml/2006/wordprocessingDrawing" xmlns:w10="urn:schemas-microsoft-com:office:word" xmlns:w="http://schemas.openxmlformats.org/wordprocessingml/2006/main" xmlns:w14="http://schemas.microsoft.com/office/word/2010/wordml" xmlns:wpg="http://schemas.microsoft.com/office/word/2010/wordprocessingGroup" xmlns:wpi="http://schemas.microsoft.com/office/word/2010/wordprocessingInk" xmlns:wne="http://schemas.microsoft.com/office/word/2006/wordml" xmlns:wps="http://schemas.microsoft.com/office/word/2010/wordprocessingShape" mc:Ignorable="w14 wp14">
   <w:endnote w:type="separator" w:id="-1">
     <w:p>
       <w:pPr>
@@ -634,7 +639,7 @@
 </file>
 
 <file path=word/footer1.xml><?xml version="1.0" encoding="utf-8"?>
-<w:ftr xmlns:wpc="http://schemas.microsoft.com/office/word/2010/wordprocessingCanvas" xmlns:cx="http://schemas.microsoft.com/office/drawing/2014/chartex" xmlns:cx1="http://schemas.microsoft.com/office/drawing/2015/9/8/chartex" xmlns:cx2="http://schemas.microsoft.com/office/drawing/2015/10/21/chartex" xmlns:cx3="http://schemas.microsoft.com/office/drawing/2016/5/9/chartex" xmlns:cx4="http://schemas.microsoft.com/office/drawing/2016/5/10/chartex" xmlns:cx5="http://schemas.microsoft.com/office/drawing/2016/5/11/chartex" xmlns:cx6="http://schemas.microsoft.com/office/drawing/2016/5/12/chartex" xmlns:cx7="http://schemas.microsoft.com/office/drawing/2016/5/13/chartex" xmlns:cx8="http://schemas.microsoft.com/office/drawing/2016/5/14/chartex" xmlns:mc="http://schemas.openxmlformats.org/markup-compatibility/2006" xmlns:aink="http://schemas.microsoft.com/office/drawing/2016/ink" xmlns:am3d="http://schemas.microsoft.com/office/drawing/2017/model3d" xmlns:o="urn:schemas-microsoft-com:office:office" xmlns:oel="http://schemas.microsoft.com/office/2019/extlst" xmlns:r="http://schemas.openxmlformats.org/officeDocument/2006/relationships" xmlns:m="http://schemas.openxmlformats.org/officeDocument/2006/math" xmlns:v="urn:schemas-microsoft-com:vml" xmlns:wp14="http://schemas.microsoft.com/office/word/2010/wordprocessingDrawing" xmlns:wp="http://schemas.openxmlformats.org/drawingml/2006/wordprocessingDrawing" xmlns:w10="urn:schemas-microsoft-com:office:word" xmlns:w="http://schemas.openxmlformats.org/wordprocessingml/2006/main" xmlns:w14="http://schemas.microsoft.com/office/word/2010/wordml" xmlns:w15="http://schemas.microsoft.com/office/word/2012/wordml" xmlns:w16cex="http://schemas.microsoft.com/office/word/2018/wordml/cex" xmlns:w16cid="http://schemas.microsoft.com/office/word/2016/wordml/cid" xmlns:w16="http://schemas.microsoft.com/office/word/2018/wordml" xmlns:w16sdtdh="http://schemas.microsoft.com/office/word/2020/wordml/sdtdatahash" xmlns:w16se="http://schemas.microsoft.com/office/word/2015/wordml/symex" xmlns:wpg="http://schemas.microsoft.com/office/word/2010/wordprocessingGroup" xmlns:wpi="http://schemas.microsoft.com/office/word/2010/wordprocessingInk" xmlns:wne="http://schemas.microsoft.com/office/word/2006/wordml" xmlns:wps="http://schemas.microsoft.com/office/word/2010/wordprocessingShape" mc:Ignorable="w14 w15 w16se w16cid w16 w16cex w16sdtdh wp14">
+<w:ftr xmlns:wpc="http://schemas.microsoft.com/office/word/2010/wordprocessingCanvas" xmlns:mc="http://schemas.openxmlformats.org/markup-compatibility/2006" xmlns:o="urn:schemas-microsoft-com:office:office" xmlns:r="http://schemas.openxmlformats.org/officeDocument/2006/relationships" xmlns:m="http://schemas.openxmlformats.org/officeDocument/2006/math" xmlns:v="urn:schemas-microsoft-com:vml" xmlns:wp14="http://schemas.microsoft.com/office/word/2010/wordprocessingDrawing" xmlns:wp="http://schemas.openxmlformats.org/drawingml/2006/wordprocessingDrawing" xmlns:w10="urn:schemas-microsoft-com:office:word" xmlns:w="http://schemas.openxmlformats.org/wordprocessingml/2006/main" xmlns:w14="http://schemas.microsoft.com/office/word/2010/wordml" xmlns:wpg="http://schemas.microsoft.com/office/word/2010/wordprocessingGroup" xmlns:wpi="http://schemas.microsoft.com/office/word/2010/wordprocessingInk" xmlns:wne="http://schemas.microsoft.com/office/word/2006/wordml" xmlns:wps="http://schemas.microsoft.com/office/word/2010/wordprocessingShape" mc:Ignorable="w14 wp14">
   <w:p>
     <w:pPr>
       <w:pStyle w:val="Pagenumbers"/>
@@ -675,7 +680,7 @@
 </file>
 
 <file path=word/footnotes.xml><?xml version="1.0" encoding="utf-8"?>
-<w:footnotes xmlns:wpc="http://schemas.microsoft.com/office/word/2010/wordprocessingCanvas" xmlns:cx="http://schemas.microsoft.com/office/drawing/2014/chartex" xmlns:cx1="http://schemas.microsoft.com/office/drawing/2015/9/8/chartex" xmlns:cx2="http://schemas.microsoft.com/office/drawing/2015/10/21/chartex" xmlns:cx3="http://schemas.microsoft.com/office/drawing/2016/5/9/chartex" xmlns:cx4="http://schemas.microsoft.com/office/drawing/2016/5/10/chartex" xmlns:cx5="http://schemas.microsoft.com/office/drawing/2016/5/11/chartex" xmlns:cx6="http://schemas.microsoft.com/office/drawing/2016/5/12/chartex" xmlns:cx7="http://schemas.microsoft.com/office/drawing/2016/5/13/chartex" xmlns:cx8="http://schemas.microsoft.com/office/drawing/2016/5/14/chartex" xmlns:mc="http://schemas.openxmlformats.org/markup-compatibility/2006" xmlns:aink="http://schemas.microsoft.com/office/drawing/2016/ink" xmlns:am3d="http://schemas.microsoft.com/office/drawing/2017/model3d" xmlns:o="urn:schemas-microsoft-com:office:office" xmlns:oel="http://schemas.microsoft.com/office/2019/extlst" xmlns:r="http://schemas.openxmlformats.org/officeDocument/2006/relationships" xmlns:m="http://schemas.openxmlformats.org/officeDocument/2006/math" xmlns:v="urn:schemas-microsoft-com:vml" xmlns:wp14="http://schemas.microsoft.com/office/word/2010/wordprocessingDrawing" xmlns:wp="http://schemas.openxmlformats.org/drawingml/2006/wordprocessingDrawing" xmlns:w10="urn:schemas-microsoft-com:office:word" xmlns:w="http://schemas.openxmlformats.org/wordprocessingml/2006/main" xmlns:w14="http://schemas.microsoft.com/office/word/2010/wordml" xmlns:w15="http://schemas.microsoft.com/office/word/2012/wordml" xmlns:w16cex="http://schemas.microsoft.com/office/word/2018/wordml/cex" xmlns:w16cid="http://schemas.microsoft.com/office/word/2016/wordml/cid" xmlns:w16="http://schemas.microsoft.com/office/word/2018/wordml" xmlns:w16sdtdh="http://schemas.microsoft.com/office/word/2020/wordml/sdtdatahash" xmlns:w16se="http://schemas.microsoft.com/office/word/2015/wordml/symex" xmlns:wpg="http://schemas.microsoft.com/office/word/2010/wordprocessingGroup" xmlns:wpi="http://schemas.microsoft.com/office/word/2010/wordprocessingInk" xmlns:wne="http://schemas.microsoft.com/office/word/2006/wordml" xmlns:wps="http://schemas.microsoft.com/office/word/2010/wordprocessingShape" mc:Ignorable="w14 w15 w16se w16cid w16 w16cex w16sdtdh wp14">
+<w:footnotes xmlns:wpc="http://schemas.microsoft.com/office/word/2010/wordprocessingCanvas" xmlns:mc="http://schemas.openxmlformats.org/markup-compatibility/2006" xmlns:o="urn:schemas-microsoft-com:office:office" xmlns:r="http://schemas.openxmlformats.org/officeDocument/2006/relationships" xmlns:m="http://schemas.openxmlformats.org/officeDocument/2006/math" xmlns:v="urn:schemas-microsoft-com:vml" xmlns:wp14="http://schemas.microsoft.com/office/word/2010/wordprocessingDrawing" xmlns:wp="http://schemas.openxmlformats.org/drawingml/2006/wordprocessingDrawing" xmlns:w10="urn:schemas-microsoft-com:office:word" xmlns:w="http://schemas.openxmlformats.org/wordprocessingml/2006/main" xmlns:w14="http://schemas.microsoft.com/office/word/2010/wordml" xmlns:wpg="http://schemas.microsoft.com/office/word/2010/wordprocessingGroup" xmlns:wpi="http://schemas.microsoft.com/office/word/2010/wordprocessingInk" xmlns:wne="http://schemas.microsoft.com/office/word/2006/wordml" xmlns:wps="http://schemas.microsoft.com/office/word/2010/wordprocessingShape" mc:Ignorable="w14 wp14">
   <w:footnote w:type="separator" w:id="-1">
     <w:p>
       <w:pPr>
@@ -700,7 +705,7 @@
 </file>
 
 <file path=word/header1.xml><?xml version="1.0" encoding="utf-8"?>
-<w:hdr xmlns:wpc="http://schemas.microsoft.com/office/word/2010/wordprocessingCanvas" xmlns:cx="http://schemas.microsoft.com/office/drawing/2014/chartex" xmlns:cx1="http://schemas.microsoft.com/office/drawing/2015/9/8/chartex" xmlns:cx2="http://schemas.microsoft.com/office/drawing/2015/10/21/chartex" xmlns:cx3="http://schemas.microsoft.com/office/drawing/2016/5/9/chartex" xmlns:cx4="http://schemas.microsoft.com/office/drawing/2016/5/10/chartex" xmlns:cx5="http://schemas.microsoft.com/office/drawing/2016/5/11/chartex" xmlns:cx6="http://schemas.microsoft.com/office/drawing/2016/5/12/chartex" xmlns:cx7="http://schemas.microsoft.com/office/drawing/2016/5/13/chartex" xmlns:cx8="http://schemas.microsoft.com/office/drawing/2016/5/14/chartex" xmlns:mc="http://schemas.openxmlformats.org/markup-compatibility/2006" xmlns:aink="http://schemas.microsoft.com/office/drawing/2016/ink" xmlns:am3d="http://schemas.microsoft.com/office/drawing/2017/model3d" xmlns:o="urn:schemas-microsoft-com:office:office" xmlns:oel="http://schemas.microsoft.com/office/2019/extlst" xmlns:r="http://schemas.openxmlformats.org/officeDocument/2006/relationships" xmlns:m="http://schemas.openxmlformats.org/officeDocument/2006/math" xmlns:v="urn:schemas-microsoft-com:vml" xmlns:wp14="http://schemas.microsoft.com/office/word/2010/wordprocessingDrawing" xmlns:wp="http://schemas.openxmlformats.org/drawingml/2006/wordprocessingDrawing" xmlns:w10="urn:schemas-microsoft-com:office:word" xmlns:w="http://schemas.openxmlformats.org/wordprocessingml/2006/main" xmlns:w14="http://schemas.microsoft.com/office/word/2010/wordml" xmlns:w15="http://schemas.microsoft.com/office/word/2012/wordml" xmlns:w16cex="http://schemas.microsoft.com/office/word/2018/wordml/cex" xmlns:w16cid="http://schemas.microsoft.com/office/word/2016/wordml/cid" xmlns:w16="http://schemas.microsoft.com/office/word/2018/wordml" xmlns:w16sdtdh="http://schemas.microsoft.com/office/word/2020/wordml/sdtdatahash" xmlns:w16se="http://schemas.microsoft.com/office/word/2015/wordml/symex" xmlns:wpg="http://schemas.microsoft.com/office/word/2010/wordprocessingGroup" xmlns:wpi="http://schemas.microsoft.com/office/word/2010/wordprocessingInk" xmlns:wne="http://schemas.microsoft.com/office/word/2006/wordml" xmlns:wps="http://schemas.microsoft.com/office/word/2010/wordprocessingShape" mc:Ignorable="w14 w15 w16se w16cid w16 w16cex w16sdtdh wp14">
+<w:hdr xmlns:wpc="http://schemas.microsoft.com/office/word/2010/wordprocessingCanvas" xmlns:mc="http://schemas.openxmlformats.org/markup-compatibility/2006" xmlns:o="urn:schemas-microsoft-com:office:office" xmlns:r="http://schemas.openxmlformats.org/officeDocument/2006/relationships" xmlns:m="http://schemas.openxmlformats.org/officeDocument/2006/math" xmlns:v="urn:schemas-microsoft-com:vml" xmlns:wp14="http://schemas.microsoft.com/office/word/2010/wordprocessingDrawing" xmlns:wp="http://schemas.openxmlformats.org/drawingml/2006/wordprocessingDrawing" xmlns:w10="urn:schemas-microsoft-com:office:word" xmlns:w="http://schemas.openxmlformats.org/wordprocessingml/2006/main" xmlns:w14="http://schemas.microsoft.com/office/word/2010/wordml" xmlns:wpg="http://schemas.microsoft.com/office/word/2010/wordprocessingGroup" xmlns:wpi="http://schemas.microsoft.com/office/word/2010/wordprocessingInk" xmlns:wne="http://schemas.microsoft.com/office/word/2006/wordml" xmlns:wps="http://schemas.microsoft.com/office/word/2010/wordprocessingShape" mc:Ignorable="w14 wp14">
   <w:p>
     <w:pPr>
       <w:pStyle w:val="Encabezado"/>
@@ -839,7 +844,7 @@
             </wp:anchor>
           </w:drawing>
         </mc:Choice>
-        <mc:Fallback>
+        <mc:Fallback xmlns:w16se="http://schemas.microsoft.com/office/word/2015/wordml/symex" xmlns:w16sdtdh="http://schemas.microsoft.com/office/word/2020/wordml/sdtdatahash" xmlns:w16="http://schemas.microsoft.com/office/word/2018/wordml" xmlns:w16cid="http://schemas.microsoft.com/office/word/2016/wordml/cid" xmlns:w16cex="http://schemas.microsoft.com/office/word/2018/wordml/cex" xmlns:w15="http://schemas.microsoft.com/office/word/2012/wordml" xmlns:oel="http://schemas.microsoft.com/office/2019/extlst" xmlns:am3d="http://schemas.microsoft.com/office/drawing/2017/model3d" xmlns:aink="http://schemas.microsoft.com/office/drawing/2016/ink" xmlns:cx8="http://schemas.microsoft.com/office/drawing/2016/5/14/chartex" xmlns:cx7="http://schemas.microsoft.com/office/drawing/2016/5/13/chartex" xmlns:cx6="http://schemas.microsoft.com/office/drawing/2016/5/12/chartex" xmlns:cx5="http://schemas.microsoft.com/office/drawing/2016/5/11/chartex" xmlns:cx4="http://schemas.microsoft.com/office/drawing/2016/5/10/chartex" xmlns:cx3="http://schemas.microsoft.com/office/drawing/2016/5/9/chartex" xmlns:cx2="http://schemas.microsoft.com/office/drawing/2015/10/21/chartex" xmlns:cx1="http://schemas.microsoft.com/office/drawing/2015/9/8/chartex" xmlns:cx="http://schemas.microsoft.com/office/drawing/2014/chartex">
           <w:pict>
             <v:shapetype w14:anchorId="75DA5495" id="_x0000_t202" coordsize="21600,21600" o:spt="202" path="m,l,21600r21600,l21600,xe">
               <v:stroke joinstyle="miter"/>
@@ -947,7 +952,7 @@
           <wp:docPr id="27" name="Picture 2" descr="BLOG DE REDES 1">
             <a:extLst xmlns:a="http://schemas.openxmlformats.org/drawingml/2006/main">
               <a:ext uri="{FF2B5EF4-FFF2-40B4-BE49-F238E27FC236}">
-                <a16:creationId xmlns:a16="http://schemas.microsoft.com/office/drawing/2014/main" id="{B04F6AEF-17E2-79AE-4CEB-9AF440340142}"/>
+                <a16:creationId xmlns:a16="http://schemas.microsoft.com/office/drawing/2014/main" xmlns:w16se="http://schemas.microsoft.com/office/word/2015/wordml/symex" xmlns:w16sdtdh="http://schemas.microsoft.com/office/word/2020/wordml/sdtdatahash" xmlns:w16="http://schemas.microsoft.com/office/word/2018/wordml" xmlns:w16cid="http://schemas.microsoft.com/office/word/2016/wordml/cid" xmlns:w16cex="http://schemas.microsoft.com/office/word/2018/wordml/cex" xmlns:w15="http://schemas.microsoft.com/office/word/2012/wordml" xmlns:w="http://schemas.openxmlformats.org/wordprocessingml/2006/main" xmlns:w10="urn:schemas-microsoft-com:office:word" xmlns:v="urn:schemas-microsoft-com:vml" xmlns:oel="http://schemas.microsoft.com/office/2019/extlst" xmlns:o="urn:schemas-microsoft-com:office:office" xmlns:am3d="http://schemas.microsoft.com/office/drawing/2017/model3d" xmlns:aink="http://schemas.microsoft.com/office/drawing/2016/ink" xmlns:cx8="http://schemas.microsoft.com/office/drawing/2016/5/14/chartex" xmlns:cx7="http://schemas.microsoft.com/office/drawing/2016/5/13/chartex" xmlns:cx6="http://schemas.microsoft.com/office/drawing/2016/5/12/chartex" xmlns:cx5="http://schemas.microsoft.com/office/drawing/2016/5/11/chartex" xmlns:cx4="http://schemas.microsoft.com/office/drawing/2016/5/10/chartex" xmlns:cx3="http://schemas.microsoft.com/office/drawing/2016/5/9/chartex" xmlns:cx2="http://schemas.microsoft.com/office/drawing/2015/10/21/chartex" xmlns:cx1="http://schemas.microsoft.com/office/drawing/2015/9/8/chartex" xmlns:cx="http://schemas.microsoft.com/office/drawing/2014/chartex" xmlns="" id="{B04F6AEF-17E2-79AE-4CEB-9AF440340142}"/>
               </a:ext>
             </a:extLst>
           </wp:docPr>
@@ -961,7 +966,7 @@
                   <pic:cNvPr id="4" name="Picture 2" descr="BLOG DE REDES 1">
                     <a:extLst>
                       <a:ext uri="{FF2B5EF4-FFF2-40B4-BE49-F238E27FC236}">
-                        <a16:creationId xmlns:a16="http://schemas.microsoft.com/office/drawing/2014/main" id="{B04F6AEF-17E2-79AE-4CEB-9AF440340142}"/>
+                        <a16:creationId xmlns:a16="http://schemas.microsoft.com/office/drawing/2014/main" xmlns:w16se="http://schemas.microsoft.com/office/word/2015/wordml/symex" xmlns:w16sdtdh="http://schemas.microsoft.com/office/word/2020/wordml/sdtdatahash" xmlns:w16="http://schemas.microsoft.com/office/word/2018/wordml" xmlns:w16cid="http://schemas.microsoft.com/office/word/2016/wordml/cid" xmlns:w16cex="http://schemas.microsoft.com/office/word/2018/wordml/cex" xmlns:w15="http://schemas.microsoft.com/office/word/2012/wordml" xmlns:w="http://schemas.openxmlformats.org/wordprocessingml/2006/main" xmlns:w10="urn:schemas-microsoft-com:office:word" xmlns:v="urn:schemas-microsoft-com:vml" xmlns:oel="http://schemas.microsoft.com/office/2019/extlst" xmlns:o="urn:schemas-microsoft-com:office:office" xmlns:am3d="http://schemas.microsoft.com/office/drawing/2017/model3d" xmlns:aink="http://schemas.microsoft.com/office/drawing/2016/ink" xmlns:cx8="http://schemas.microsoft.com/office/drawing/2016/5/14/chartex" xmlns:cx7="http://schemas.microsoft.com/office/drawing/2016/5/13/chartex" xmlns:cx6="http://schemas.microsoft.com/office/drawing/2016/5/12/chartex" xmlns:cx5="http://schemas.microsoft.com/office/drawing/2016/5/11/chartex" xmlns:cx4="http://schemas.microsoft.com/office/drawing/2016/5/10/chartex" xmlns:cx3="http://schemas.microsoft.com/office/drawing/2016/5/9/chartex" xmlns:cx2="http://schemas.microsoft.com/office/drawing/2015/10/21/chartex" xmlns:cx1="http://schemas.microsoft.com/office/drawing/2015/9/8/chartex" xmlns:cx="http://schemas.microsoft.com/office/drawing/2014/chartex" xmlns="" id="{B04F6AEF-17E2-79AE-4CEB-9AF440340142}"/>
                       </a:ext>
                     </a:extLst>
                   </pic:cNvPr>
@@ -1009,8 +1014,8 @@
 </file>
 
 <file path=word/numbering.xml><?xml version="1.0" encoding="utf-8"?>
-<w:numbering xmlns:wpc="http://schemas.microsoft.com/office/word/2010/wordprocessingCanvas" xmlns:cx="http://schemas.microsoft.com/office/drawing/2014/chartex" xmlns:cx1="http://schemas.microsoft.com/office/drawing/2015/9/8/chartex" xmlns:cx2="http://schemas.microsoft.com/office/drawing/2015/10/21/chartex" xmlns:cx3="http://schemas.microsoft.com/office/drawing/2016/5/9/chartex" xmlns:cx4="http://schemas.microsoft.com/office/drawing/2016/5/10/chartex" xmlns:cx5="http://schemas.microsoft.com/office/drawing/2016/5/11/chartex" xmlns:cx6="http://schemas.microsoft.com/office/drawing/2016/5/12/chartex" xmlns:cx7="http://schemas.microsoft.com/office/drawing/2016/5/13/chartex" xmlns:cx8="http://schemas.microsoft.com/office/drawing/2016/5/14/chartex" xmlns:mc="http://schemas.openxmlformats.org/markup-compatibility/2006" xmlns:aink="http://schemas.microsoft.com/office/drawing/2016/ink" xmlns:am3d="http://schemas.microsoft.com/office/drawing/2017/model3d" xmlns:o="urn:schemas-microsoft-com:office:office" xmlns:oel="http://schemas.microsoft.com/office/2019/extlst" xmlns:r="http://schemas.openxmlformats.org/officeDocument/2006/relationships" xmlns:m="http://schemas.openxmlformats.org/officeDocument/2006/math" xmlns:v="urn:schemas-microsoft-com:vml" xmlns:wp14="http://schemas.microsoft.com/office/word/2010/wordprocessingDrawing" xmlns:wp="http://schemas.openxmlformats.org/drawingml/2006/wordprocessingDrawing" xmlns:w10="urn:schemas-microsoft-com:office:word" xmlns:w="http://schemas.openxmlformats.org/wordprocessingml/2006/main" xmlns:w14="http://schemas.microsoft.com/office/word/2010/wordml" xmlns:w15="http://schemas.microsoft.com/office/word/2012/wordml" xmlns:w16cex="http://schemas.microsoft.com/office/word/2018/wordml/cex" xmlns:w16cid="http://schemas.microsoft.com/office/word/2016/wordml/cid" xmlns:w16="http://schemas.microsoft.com/office/word/2018/wordml" xmlns:w16sdtdh="http://schemas.microsoft.com/office/word/2020/wordml/sdtdatahash" xmlns:w16se="http://schemas.microsoft.com/office/word/2015/wordml/symex" xmlns:wpg="http://schemas.microsoft.com/office/word/2010/wordprocessingGroup" xmlns:wpi="http://schemas.microsoft.com/office/word/2010/wordprocessingInk" xmlns:wne="http://schemas.microsoft.com/office/word/2006/wordml" xmlns:wps="http://schemas.microsoft.com/office/word/2010/wordprocessingShape" mc:Ignorable="w14 w15 w16se w16cid w16 w16cex w16sdtdh wp14">
-  <w:abstractNum w:abstractNumId="0" w15:restartNumberingAfterBreak="0">
+<w:numbering xmlns:wpc="http://schemas.microsoft.com/office/word/2010/wordprocessingCanvas" xmlns:mc="http://schemas.openxmlformats.org/markup-compatibility/2006" xmlns:o="urn:schemas-microsoft-com:office:office" xmlns:r="http://schemas.openxmlformats.org/officeDocument/2006/relationships" xmlns:m="http://schemas.openxmlformats.org/officeDocument/2006/math" xmlns:v="urn:schemas-microsoft-com:vml" xmlns:wp14="http://schemas.microsoft.com/office/word/2010/wordprocessingDrawing" xmlns:wp="http://schemas.openxmlformats.org/drawingml/2006/wordprocessingDrawing" xmlns:w10="urn:schemas-microsoft-com:office:word" xmlns:w="http://schemas.openxmlformats.org/wordprocessingml/2006/main" xmlns:w14="http://schemas.microsoft.com/office/word/2010/wordml" xmlns:wpg="http://schemas.microsoft.com/office/word/2010/wordprocessingGroup" xmlns:wpi="http://schemas.microsoft.com/office/word/2010/wordprocessingInk" xmlns:wne="http://schemas.microsoft.com/office/word/2006/wordml" xmlns:wps="http://schemas.microsoft.com/office/word/2010/wordprocessingShape" mc:Ignorable="w14 wp14">
+  <w:abstractNum w:abstractNumId="0">
     <w:nsid w:val="2F8B158F"/>
     <w:multiLevelType w:val="multilevel"/>
     <w:tmpl w:val="A1AA88A6"/>
@@ -1151,7 +1156,7 @@
       </w:rPr>
     </w:lvl>
   </w:abstractNum>
-  <w:abstractNum w:abstractNumId="1" w15:restartNumberingAfterBreak="0">
+  <w:abstractNum w:abstractNumId="1">
     <w:nsid w:val="4F7E61E2"/>
     <w:multiLevelType w:val="hybridMultilevel"/>
     <w:tmpl w:val="AFF6168A"/>
@@ -1291,17 +1296,17 @@
       </w:rPr>
     </w:lvl>
   </w:abstractNum>
-  <w:num w:numId="1" w16cid:durableId="1927416567">
+  <w:num w:numId="1">
     <w:abstractNumId w:val="0"/>
   </w:num>
-  <w:num w:numId="2" w16cid:durableId="320815035">
+  <w:num w:numId="2">
     <w:abstractNumId w:val="1"/>
   </w:num>
 </w:numbering>
 </file>
 
 <file path=word/styles.xml><?xml version="1.0" encoding="utf-8"?>
-<w:styles xmlns:mc="http://schemas.openxmlformats.org/markup-compatibility/2006" xmlns:r="http://schemas.openxmlformats.org/officeDocument/2006/relationships" xmlns:w="http://schemas.openxmlformats.org/wordprocessingml/2006/main" xmlns:w14="http://schemas.microsoft.com/office/word/2010/wordml" xmlns:w15="http://schemas.microsoft.com/office/word/2012/wordml" xmlns:w16cex="http://schemas.microsoft.com/office/word/2018/wordml/cex" xmlns:w16cid="http://schemas.microsoft.com/office/word/2016/wordml/cid" xmlns:w16="http://schemas.microsoft.com/office/word/2018/wordml" xmlns:w16sdtdh="http://schemas.microsoft.com/office/word/2020/wordml/sdtdatahash" xmlns:w16se="http://schemas.microsoft.com/office/word/2015/wordml/symex" mc:Ignorable="w14 w15 w16se w16cid w16 w16cex w16sdtdh">
+<w:styles xmlns:mc="http://schemas.openxmlformats.org/markup-compatibility/2006" xmlns:r="http://schemas.openxmlformats.org/officeDocument/2006/relationships" xmlns:w="http://schemas.openxmlformats.org/wordprocessingml/2006/main" xmlns:w14="http://schemas.microsoft.com/office/word/2010/wordml" mc:Ignorable="w14">
   <w:docDefaults>
     <w:rPrDefault>
       <w:rPr>
@@ -1317,383 +1322,577 @@
       </w:pPr>
     </w:pPrDefault>
   </w:docDefaults>
-  <w:latentStyles w:defLockedState="0" w:defUIPriority="99" w:defSemiHidden="0" w:defUnhideWhenUsed="0" w:defQFormat="0" w:count="376">
-    <w:lsdException w:name="Normal" w:uiPriority="0" w:qFormat="1"/>
-    <w:lsdException w:name="heading 1" w:uiPriority="9" w:qFormat="1"/>
-    <w:lsdException w:name="heading 2" w:semiHidden="1" w:uiPriority="9" w:unhideWhenUsed="1" w:qFormat="1"/>
-    <w:lsdException w:name="heading 3" w:semiHidden="1" w:uiPriority="9" w:unhideWhenUsed="1" w:qFormat="1"/>
-    <w:lsdException w:name="heading 4" w:semiHidden="1" w:uiPriority="9" w:unhideWhenUsed="1" w:qFormat="1"/>
-    <w:lsdException w:name="heading 5" w:semiHidden="1" w:uiPriority="9" w:unhideWhenUsed="1" w:qFormat="1"/>
-    <w:lsdException w:name="heading 6" w:semiHidden="1" w:uiPriority="9" w:unhideWhenUsed="1" w:qFormat="1"/>
-    <w:lsdException w:name="heading 7" w:semiHidden="1" w:uiPriority="9" w:unhideWhenUsed="1" w:qFormat="1"/>
-    <w:lsdException w:name="heading 8" w:semiHidden="1" w:uiPriority="9" w:unhideWhenUsed="1" w:qFormat="1"/>
-    <w:lsdException w:name="heading 9" w:semiHidden="1" w:uiPriority="9" w:unhideWhenUsed="1" w:qFormat="1"/>
-    <w:lsdException w:name="index 1" w:semiHidden="1" w:unhideWhenUsed="1"/>
-    <w:lsdException w:name="index 2" w:semiHidden="1" w:unhideWhenUsed="1"/>
-    <w:lsdException w:name="index 3" w:semiHidden="1" w:unhideWhenUsed="1"/>
-    <w:lsdException w:name="index 4" w:semiHidden="1" w:unhideWhenUsed="1"/>
-    <w:lsdException w:name="index 5" w:semiHidden="1" w:unhideWhenUsed="1"/>
-    <w:lsdException w:name="index 6" w:semiHidden="1" w:unhideWhenUsed="1"/>
-    <w:lsdException w:name="index 7" w:semiHidden="1" w:unhideWhenUsed="1"/>
-    <w:lsdException w:name="index 8" w:semiHidden="1" w:unhideWhenUsed="1"/>
-    <w:lsdException w:name="index 9" w:semiHidden="1" w:unhideWhenUsed="1"/>
-    <w:lsdException w:name="toc 1" w:semiHidden="1" w:uiPriority="39" w:unhideWhenUsed="1"/>
-    <w:lsdException w:name="toc 2" w:semiHidden="1" w:uiPriority="39" w:unhideWhenUsed="1"/>
-    <w:lsdException w:name="toc 3" w:semiHidden="1" w:uiPriority="39" w:unhideWhenUsed="1"/>
-    <w:lsdException w:name="toc 4" w:semiHidden="1" w:uiPriority="39" w:unhideWhenUsed="1"/>
-    <w:lsdException w:name="toc 5" w:semiHidden="1" w:uiPriority="39" w:unhideWhenUsed="1"/>
-    <w:lsdException w:name="toc 6" w:semiHidden="1" w:uiPriority="39" w:unhideWhenUsed="1"/>
-    <w:lsdException w:name="toc 7" w:semiHidden="1" w:uiPriority="39" w:unhideWhenUsed="1"/>
-    <w:lsdException w:name="toc 8" w:semiHidden="1" w:uiPriority="39" w:unhideWhenUsed="1"/>
-    <w:lsdException w:name="toc 9" w:semiHidden="1" w:uiPriority="39" w:unhideWhenUsed="1"/>
-    <w:lsdException w:name="Normal Indent" w:semiHidden="1" w:unhideWhenUsed="1"/>
-    <w:lsdException w:name="footnote text" w:semiHidden="1" w:unhideWhenUsed="1"/>
-    <w:lsdException w:name="annotation text" w:semiHidden="1" w:unhideWhenUsed="1"/>
-    <w:lsdException w:name="header" w:semiHidden="1" w:unhideWhenUsed="1"/>
-    <w:lsdException w:name="footer" w:semiHidden="1" w:unhideWhenUsed="1"/>
-    <w:lsdException w:name="index heading" w:semiHidden="1" w:unhideWhenUsed="1"/>
-    <w:lsdException w:name="caption" w:semiHidden="1" w:uiPriority="35" w:unhideWhenUsed="1" w:qFormat="1"/>
-    <w:lsdException w:name="table of figures" w:semiHidden="1" w:unhideWhenUsed="1"/>
-    <w:lsdException w:name="envelope address" w:semiHidden="1" w:unhideWhenUsed="1"/>
-    <w:lsdException w:name="envelope return" w:semiHidden="1" w:unhideWhenUsed="1"/>
-    <w:lsdException w:name="footnote reference" w:semiHidden="1" w:unhideWhenUsed="1"/>
-    <w:lsdException w:name="annotation reference" w:semiHidden="1" w:unhideWhenUsed="1"/>
-    <w:lsdException w:name="line number" w:semiHidden="1" w:unhideWhenUsed="1"/>
-    <w:lsdException w:name="page number" w:semiHidden="1" w:unhideWhenUsed="1"/>
-    <w:lsdException w:name="endnote reference" w:semiHidden="1" w:unhideWhenUsed="1"/>
-    <w:lsdException w:name="endnote text" w:semiHidden="1" w:unhideWhenUsed="1"/>
-    <w:lsdException w:name="table of authorities" w:semiHidden="1" w:unhideWhenUsed="1"/>
-    <w:lsdException w:name="macro" w:semiHidden="1" w:unhideWhenUsed="1"/>
-    <w:lsdException w:name="toa heading" w:semiHidden="1" w:unhideWhenUsed="1"/>
-    <w:lsdException w:name="List" w:semiHidden="1" w:unhideWhenUsed="1"/>
-    <w:lsdException w:name="List Bullet" w:semiHidden="1" w:unhideWhenUsed="1"/>
-    <w:lsdException w:name="List Number" w:semiHidden="1" w:unhideWhenUsed="1"/>
-    <w:lsdException w:name="List 2" w:semiHidden="1" w:unhideWhenUsed="1"/>
-    <w:lsdException w:name="List 3" w:semiHidden="1" w:unhideWhenUsed="1"/>
-    <w:lsdException w:name="List 4" w:semiHidden="1" w:unhideWhenUsed="1"/>
-    <w:lsdException w:name="List 5" w:semiHidden="1" w:unhideWhenUsed="1"/>
-    <w:lsdException w:name="List Bullet 2" w:semiHidden="1" w:unhideWhenUsed="1"/>
-    <w:lsdException w:name="List Bullet 3" w:semiHidden="1" w:unhideWhenUsed="1"/>
-    <w:lsdException w:name="List Bullet 4" w:semiHidden="1" w:unhideWhenUsed="1"/>
-    <w:lsdException w:name="List Bullet 5" w:semiHidden="1" w:unhideWhenUsed="1"/>
-    <w:lsdException w:name="List Number 2" w:semiHidden="1" w:unhideWhenUsed="1"/>
-    <w:lsdException w:name="List Number 3" w:semiHidden="1" w:unhideWhenUsed="1"/>
-    <w:lsdException w:name="List Number 4" w:semiHidden="1" w:unhideWhenUsed="1"/>
-    <w:lsdException w:name="List Number 5" w:semiHidden="1" w:unhideWhenUsed="1"/>
-    <w:lsdException w:name="Title" w:uiPriority="10" w:qFormat="1"/>
-    <w:lsdException w:name="Closing" w:semiHidden="1" w:unhideWhenUsed="1"/>
-    <w:lsdException w:name="Signature" w:semiHidden="1" w:unhideWhenUsed="1"/>
-    <w:lsdException w:name="Default Paragraph Font" w:semiHidden="1" w:uiPriority="1" w:unhideWhenUsed="1"/>
-    <w:lsdException w:name="Body Text" w:semiHidden="1" w:unhideWhenUsed="1"/>
-    <w:lsdException w:name="Body Text Indent" w:semiHidden="1" w:unhideWhenUsed="1"/>
-    <w:lsdException w:name="List Continue" w:semiHidden="1" w:unhideWhenUsed="1"/>
-    <w:lsdException w:name="List Continue 2" w:semiHidden="1" w:unhideWhenUsed="1"/>
-    <w:lsdException w:name="List Continue 3" w:semiHidden="1" w:unhideWhenUsed="1"/>
-    <w:lsdException w:name="List Continue 4" w:semiHidden="1" w:unhideWhenUsed="1"/>
-    <w:lsdException w:name="List Continue 5" w:semiHidden="1" w:unhideWhenUsed="1"/>
-    <w:lsdException w:name="Message Header" w:semiHidden="1" w:unhideWhenUsed="1"/>
-    <w:lsdException w:name="Subtitle" w:uiPriority="11" w:qFormat="1"/>
-    <w:lsdException w:name="Salutation" w:semiHidden="1" w:unhideWhenUsed="1"/>
-    <w:lsdException w:name="Date" w:semiHidden="1" w:unhideWhenUsed="1"/>
-    <w:lsdException w:name="Body Text First Indent" w:semiHidden="1" w:unhideWhenUsed="1"/>
-    <w:lsdException w:name="Body Text First Indent 2" w:semiHidden="1" w:unhideWhenUsed="1"/>
-    <w:lsdException w:name="Note Heading" w:semiHidden="1" w:unhideWhenUsed="1"/>
-    <w:lsdException w:name="Body Text 2" w:semiHidden="1" w:unhideWhenUsed="1"/>
-    <w:lsdException w:name="Body Text 3" w:semiHidden="1" w:unhideWhenUsed="1"/>
-    <w:lsdException w:name="Body Text Indent 2" w:semiHidden="1" w:unhideWhenUsed="1"/>
-    <w:lsdException w:name="Body Text Indent 3" w:semiHidden="1" w:unhideWhenUsed="1"/>
-    <w:lsdException w:name="Block Text" w:semiHidden="1" w:unhideWhenUsed="1"/>
-    <w:lsdException w:name="Hyperlink" w:semiHidden="1" w:unhideWhenUsed="1"/>
-    <w:lsdException w:name="FollowedHyperlink" w:semiHidden="1" w:unhideWhenUsed="1"/>
-    <w:lsdException w:name="Strong" w:uiPriority="22" w:qFormat="1"/>
-    <w:lsdException w:name="Emphasis" w:uiPriority="20" w:qFormat="1"/>
-    <w:lsdException w:name="Document Map" w:semiHidden="1" w:unhideWhenUsed="1"/>
-    <w:lsdException w:name="Plain Text" w:semiHidden="1" w:unhideWhenUsed="1"/>
-    <w:lsdException w:name="E-mail Signature" w:semiHidden="1" w:unhideWhenUsed="1"/>
-    <w:lsdException w:name="HTML Top of Form" w:semiHidden="1" w:unhideWhenUsed="1"/>
-    <w:lsdException w:name="HTML Bottom of Form" w:semiHidden="1" w:unhideWhenUsed="1"/>
-    <w:lsdException w:name="Normal (Web)" w:semiHidden="1" w:unhideWhenUsed="1"/>
-    <w:lsdException w:name="HTML Acronym" w:semiHidden="1" w:unhideWhenUsed="1"/>
-    <w:lsdException w:name="HTML Address" w:semiHidden="1" w:unhideWhenUsed="1"/>
-    <w:lsdException w:name="HTML Cite" w:semiHidden="1" w:unhideWhenUsed="1"/>
-    <w:lsdException w:name="HTML Code" w:semiHidden="1" w:unhideWhenUsed="1"/>
-    <w:lsdException w:name="HTML Definition" w:semiHidden="1" w:unhideWhenUsed="1"/>
-    <w:lsdException w:name="HTML Keyboard" w:semiHidden="1" w:unhideWhenUsed="1"/>
-    <w:lsdException w:name="HTML Preformatted" w:semiHidden="1" w:unhideWhenUsed="1"/>
-    <w:lsdException w:name="HTML Sample" w:semiHidden="1" w:unhideWhenUsed="1"/>
-    <w:lsdException w:name="HTML Typewriter" w:semiHidden="1" w:unhideWhenUsed="1"/>
-    <w:lsdException w:name="HTML Variable" w:semiHidden="1" w:unhideWhenUsed="1"/>
-    <w:lsdException w:name="Normal Table" w:semiHidden="1" w:unhideWhenUsed="1"/>
-    <w:lsdException w:name="annotation subject" w:semiHidden="1" w:unhideWhenUsed="1"/>
-    <w:lsdException w:name="No List" w:semiHidden="1" w:unhideWhenUsed="1"/>
-    <w:lsdException w:name="Outline List 1" w:semiHidden="1" w:unhideWhenUsed="1"/>
-    <w:lsdException w:name="Outline List 2" w:semiHidden="1" w:unhideWhenUsed="1"/>
-    <w:lsdException w:name="Outline List 3" w:semiHidden="1" w:unhideWhenUsed="1"/>
-    <w:lsdException w:name="Table Simple 1" w:semiHidden="1" w:unhideWhenUsed="1"/>
-    <w:lsdException w:name="Table Simple 2" w:semiHidden="1" w:unhideWhenUsed="1"/>
-    <w:lsdException w:name="Table Simple 3" w:semiHidden="1" w:unhideWhenUsed="1"/>
-    <w:lsdException w:name="Table Classic 1" w:semiHidden="1" w:unhideWhenUsed="1"/>
-    <w:lsdException w:name="Table Classic 2" w:semiHidden="1" w:unhideWhenUsed="1"/>
-    <w:lsdException w:name="Table Classic 3" w:semiHidden="1" w:unhideWhenUsed="1"/>
-    <w:lsdException w:name="Table Classic 4" w:semiHidden="1" w:unhideWhenUsed="1"/>
-    <w:lsdException w:name="Table Colorful 1" w:semiHidden="1" w:unhideWhenUsed="1"/>
-    <w:lsdException w:name="Table Colorful 2" w:semiHidden="1" w:unhideWhenUsed="1"/>
-    <w:lsdException w:name="Table Colorful 3" w:semiHidden="1" w:unhideWhenUsed="1"/>
-    <w:lsdException w:name="Table Columns 1" w:semiHidden="1" w:unhideWhenUsed="1"/>
-    <w:lsdException w:name="Table Columns 2" w:semiHidden="1" w:unhideWhenUsed="1"/>
-    <w:lsdException w:name="Table Columns 3" w:semiHidden="1" w:unhideWhenUsed="1"/>
-    <w:lsdException w:name="Table Columns 4" w:semiHidden="1" w:unhideWhenUsed="1"/>
-    <w:lsdException w:name="Table Columns 5" w:semiHidden="1" w:unhideWhenUsed="1"/>
-    <w:lsdException w:name="Table Grid 1" w:semiHidden="1" w:unhideWhenUsed="1"/>
-    <w:lsdException w:name="Table Grid 2" w:semiHidden="1" w:unhideWhenUsed="1"/>
-    <w:lsdException w:name="Table Grid 3" w:semiHidden="1" w:unhideWhenUsed="1"/>
-    <w:lsdException w:name="Table Grid 4" w:semiHidden="1" w:unhideWhenUsed="1"/>
-    <w:lsdException w:name="Table Grid 5" w:semiHidden="1" w:unhideWhenUsed="1"/>
-    <w:lsdException w:name="Table Grid 6" w:semiHidden="1" w:unhideWhenUsed="1"/>
-    <w:lsdException w:name="Table Grid 7" w:semiHidden="1" w:unhideWhenUsed="1"/>
-    <w:lsdException w:name="Table Grid 8" w:semiHidden="1" w:unhideWhenUsed="1"/>
-    <w:lsdException w:name="Table List 1" w:semiHidden="1" w:unhideWhenUsed="1"/>
-    <w:lsdException w:name="Table List 2" w:semiHidden="1" w:unhideWhenUsed="1"/>
-    <w:lsdException w:name="Table List 3" w:semiHidden="1" w:unhideWhenUsed="1"/>
-    <w:lsdException w:name="Table List 4" w:semiHidden="1" w:unhideWhenUsed="1"/>
-    <w:lsdException w:name="Table List 5" w:semiHidden="1" w:unhideWhenUsed="1"/>
-    <w:lsdException w:name="Table List 6" w:semiHidden="1" w:unhideWhenUsed="1"/>
-    <w:lsdException w:name="Table List 7" w:semiHidden="1" w:unhideWhenUsed="1"/>
-    <w:lsdException w:name="Table List 8" w:semiHidden="1" w:unhideWhenUsed="1"/>
-    <w:lsdException w:name="Table 3D effects 1" w:semiHidden="1" w:unhideWhenUsed="1"/>
-    <w:lsdException w:name="Table 3D effects 2" w:semiHidden="1" w:unhideWhenUsed="1"/>
-    <w:lsdException w:name="Table 3D effects 3" w:semiHidden="1" w:unhideWhenUsed="1"/>
-    <w:lsdException w:name="Table Contemporary" w:semiHidden="1" w:unhideWhenUsed="1"/>
-    <w:lsdException w:name="Table Elegant" w:semiHidden="1" w:unhideWhenUsed="1"/>
-    <w:lsdException w:name="Table Professional" w:semiHidden="1" w:unhideWhenUsed="1"/>
-    <w:lsdException w:name="Table Subtle 1" w:semiHidden="1" w:unhideWhenUsed="1"/>
-    <w:lsdException w:name="Table Subtle 2" w:semiHidden="1" w:unhideWhenUsed="1"/>
-    <w:lsdException w:name="Table Web 1" w:semiHidden="1" w:unhideWhenUsed="1"/>
-    <w:lsdException w:name="Table Web 2" w:semiHidden="1" w:unhideWhenUsed="1"/>
-    <w:lsdException w:name="Table Web 3" w:semiHidden="1" w:unhideWhenUsed="1"/>
-    <w:lsdException w:name="Balloon Text" w:semiHidden="1" w:unhideWhenUsed="1"/>
-    <w:lsdException w:name="Table Grid" w:uiPriority="59"/>
-    <w:lsdException w:name="Table Theme" w:semiHidden="1" w:unhideWhenUsed="1"/>
-    <w:lsdException w:name="Placeholder Text" w:semiHidden="1"/>
-    <w:lsdException w:name="No Spacing" w:uiPriority="1" w:qFormat="1"/>
-    <w:lsdException w:name="Light Shading" w:uiPriority="60"/>
-    <w:lsdException w:name="Light List" w:uiPriority="61"/>
-    <w:lsdException w:name="Light Grid" w:uiPriority="62"/>
-    <w:lsdException w:name="Medium Shading 1" w:uiPriority="63"/>
-    <w:lsdException w:name="Medium Shading 2" w:uiPriority="64"/>
-    <w:lsdException w:name="Medium List 1" w:uiPriority="65"/>
-    <w:lsdException w:name="Medium List 2" w:uiPriority="66"/>
-    <w:lsdException w:name="Medium Grid 1" w:uiPriority="67"/>
-    <w:lsdException w:name="Medium Grid 2" w:uiPriority="68"/>
-    <w:lsdException w:name="Medium Grid 3" w:uiPriority="69"/>
-    <w:lsdException w:name="Dark List" w:uiPriority="70"/>
-    <w:lsdException w:name="Colorful Shading" w:uiPriority="71"/>
-    <w:lsdException w:name="Colorful List" w:uiPriority="72"/>
-    <w:lsdException w:name="Colorful Grid" w:uiPriority="73"/>
-    <w:lsdException w:name="Light Shading Accent 1" w:uiPriority="60"/>
-    <w:lsdException w:name="Light List Accent 1" w:uiPriority="61"/>
-    <w:lsdException w:name="Light Grid Accent 1" w:uiPriority="62"/>
-    <w:lsdException w:name="Medium Shading 1 Accent 1" w:uiPriority="63"/>
-    <w:lsdException w:name="Medium Shading 2 Accent 1" w:uiPriority="64"/>
-    <w:lsdException w:name="Medium List 1 Accent 1" w:uiPriority="65"/>
-    <w:lsdException w:name="Revision" w:semiHidden="1"/>
-    <w:lsdException w:name="List Paragraph" w:uiPriority="34" w:qFormat="1"/>
-    <w:lsdException w:name="Quote" w:uiPriority="29" w:qFormat="1"/>
-    <w:lsdException w:name="Intense Quote" w:uiPriority="30" w:qFormat="1"/>
-    <w:lsdException w:name="Medium List 2 Accent 1" w:uiPriority="66"/>
-    <w:lsdException w:name="Medium Grid 1 Accent 1" w:uiPriority="67"/>
-    <w:lsdException w:name="Medium Grid 2 Accent 1" w:uiPriority="68"/>
-    <w:lsdException w:name="Medium Grid 3 Accent 1" w:uiPriority="69"/>
-    <w:lsdException w:name="Dark List Accent 1" w:uiPriority="70"/>
-    <w:lsdException w:name="Colorful Shading Accent 1" w:uiPriority="71"/>
-    <w:lsdException w:name="Colorful List Accent 1" w:uiPriority="72"/>
-    <w:lsdException w:name="Colorful Grid Accent 1" w:uiPriority="73"/>
-    <w:lsdException w:name="Light Shading Accent 2" w:uiPriority="60"/>
-    <w:lsdException w:name="Light List Accent 2" w:uiPriority="61"/>
-    <w:lsdException w:name="Light Grid Accent 2" w:uiPriority="62"/>
-    <w:lsdException w:name="Medium Shading 1 Accent 2" w:uiPriority="63"/>
-    <w:lsdException w:name="Medium Shading 2 Accent 2" w:uiPriority="64"/>
-    <w:lsdException w:name="Medium List 1 Accent 2" w:uiPriority="65"/>
-    <w:lsdException w:name="Medium List 2 Accent 2" w:uiPriority="66"/>
-    <w:lsdException w:name="Medium Grid 1 Accent 2" w:uiPriority="67"/>
-    <w:lsdException w:name="Medium Grid 2 Accent 2" w:uiPriority="68"/>
-    <w:lsdException w:name="Medium Grid 3 Accent 2" w:uiPriority="69"/>
-    <w:lsdException w:name="Dark List Accent 2" w:uiPriority="70"/>
-    <w:lsdException w:name="Colorful Shading Accent 2" w:uiPriority="71"/>
-    <w:lsdException w:name="Colorful List Accent 2" w:uiPriority="72"/>
-    <w:lsdException w:name="Colorful Grid Accent 2" w:uiPriority="73"/>
-    <w:lsdException w:name="Light Shading Accent 3" w:uiPriority="60"/>
-    <w:lsdException w:name="Light List Accent 3" w:uiPriority="61"/>
-    <w:lsdException w:name="Light Grid Accent 3" w:uiPriority="62"/>
-    <w:lsdException w:name="Medium Shading 1 Accent 3" w:uiPriority="63"/>
-    <w:lsdException w:name="Medium Shading 2 Accent 3" w:uiPriority="64"/>
-    <w:lsdException w:name="Medium List 1 Accent 3" w:uiPriority="65"/>
-    <w:lsdException w:name="Medium List 2 Accent 3" w:uiPriority="66"/>
-    <w:lsdException w:name="Medium Grid 1 Accent 3" w:uiPriority="67"/>
-    <w:lsdException w:name="Medium Grid 2 Accent 3" w:uiPriority="68"/>
-    <w:lsdException w:name="Medium Grid 3 Accent 3" w:uiPriority="69"/>
-    <w:lsdException w:name="Dark List Accent 3" w:uiPriority="70"/>
-    <w:lsdException w:name="Colorful Shading Accent 3" w:uiPriority="71"/>
-    <w:lsdException w:name="Colorful List Accent 3" w:uiPriority="72"/>
-    <w:lsdException w:name="Colorful Grid Accent 3" w:uiPriority="73"/>
-    <w:lsdException w:name="Light Shading Accent 4" w:uiPriority="60"/>
-    <w:lsdException w:name="Light List Accent 4" w:uiPriority="61"/>
-    <w:lsdException w:name="Light Grid Accent 4" w:uiPriority="62"/>
-    <w:lsdException w:name="Medium Shading 1 Accent 4" w:uiPriority="63"/>
-    <w:lsdException w:name="Medium Shading 2 Accent 4" w:uiPriority="64"/>
-    <w:lsdException w:name="Medium List 1 Accent 4" w:uiPriority="65"/>
-    <w:lsdException w:name="Medium List 2 Accent 4" w:uiPriority="66"/>
-    <w:lsdException w:name="Medium Grid 1 Accent 4" w:uiPriority="67"/>
-    <w:lsdException w:name="Medium Grid 2 Accent 4" w:uiPriority="68"/>
-    <w:lsdException w:name="Medium Grid 3 Accent 4" w:uiPriority="69"/>
-    <w:lsdException w:name="Dark List Accent 4" w:uiPriority="70"/>
-    <w:lsdException w:name="Colorful Shading Accent 4" w:uiPriority="71"/>
-    <w:lsdException w:name="Colorful List Accent 4" w:uiPriority="72"/>
-    <w:lsdException w:name="Colorful Grid Accent 4" w:uiPriority="73"/>
-    <w:lsdException w:name="Light Shading Accent 5" w:uiPriority="60"/>
-    <w:lsdException w:name="Light List Accent 5" w:uiPriority="61"/>
-    <w:lsdException w:name="Light Grid Accent 5" w:uiPriority="62"/>
-    <w:lsdException w:name="Medium Shading 1 Accent 5" w:uiPriority="63"/>
-    <w:lsdException w:name="Medium Shading 2 Accent 5" w:uiPriority="64"/>
-    <w:lsdException w:name="Medium List 1 Accent 5" w:uiPriority="65"/>
-    <w:lsdException w:name="Medium List 2 Accent 5" w:uiPriority="66"/>
-    <w:lsdException w:name="Medium Grid 1 Accent 5" w:uiPriority="67"/>
-    <w:lsdException w:name="Medium Grid 2 Accent 5" w:uiPriority="68"/>
-    <w:lsdException w:name="Medium Grid 3 Accent 5" w:uiPriority="69"/>
-    <w:lsdException w:name="Dark List Accent 5" w:uiPriority="70"/>
-    <w:lsdException w:name="Colorful Shading Accent 5" w:uiPriority="71"/>
-    <w:lsdException w:name="Colorful List Accent 5" w:uiPriority="72"/>
-    <w:lsdException w:name="Colorful Grid Accent 5" w:uiPriority="73"/>
-    <w:lsdException w:name="Light Shading Accent 6" w:uiPriority="60"/>
-    <w:lsdException w:name="Light List Accent 6" w:uiPriority="61"/>
-    <w:lsdException w:name="Light Grid Accent 6" w:uiPriority="62"/>
-    <w:lsdException w:name="Medium Shading 1 Accent 6" w:uiPriority="63"/>
-    <w:lsdException w:name="Medium Shading 2 Accent 6" w:uiPriority="64"/>
-    <w:lsdException w:name="Medium List 1 Accent 6" w:uiPriority="65"/>
-    <w:lsdException w:name="Medium List 2 Accent 6" w:uiPriority="66"/>
-    <w:lsdException w:name="Medium Grid 1 Accent 6" w:uiPriority="67"/>
-    <w:lsdException w:name="Medium Grid 2 Accent 6" w:uiPriority="68"/>
-    <w:lsdException w:name="Medium Grid 3 Accent 6" w:uiPriority="69"/>
-    <w:lsdException w:name="Dark List Accent 6" w:uiPriority="70"/>
-    <w:lsdException w:name="Colorful Shading Accent 6" w:uiPriority="71"/>
-    <w:lsdException w:name="Colorful List Accent 6" w:uiPriority="72"/>
-    <w:lsdException w:name="Colorful Grid Accent 6" w:uiPriority="73"/>
-    <w:lsdException w:name="Subtle Emphasis" w:uiPriority="19" w:qFormat="1"/>
-    <w:lsdException w:name="Intense Emphasis" w:uiPriority="21" w:qFormat="1"/>
-    <w:lsdException w:name="Subtle Reference" w:uiPriority="31" w:qFormat="1"/>
-    <w:lsdException w:name="Intense Reference" w:uiPriority="32" w:qFormat="1"/>
-    <w:lsdException w:name="Book Title" w:uiPriority="33" w:qFormat="1"/>
-    <w:lsdException w:name="Bibliography" w:semiHidden="1" w:uiPriority="37" w:unhideWhenUsed="1"/>
-    <w:lsdException w:name="TOC Heading" w:semiHidden="1" w:uiPriority="39" w:unhideWhenUsed="1" w:qFormat="1"/>
-    <w:lsdException w:name="Plain Table 1" w:uiPriority="41"/>
-    <w:lsdException w:name="Plain Table 2" w:uiPriority="42"/>
-    <w:lsdException w:name="Plain Table 3" w:uiPriority="43"/>
-    <w:lsdException w:name="Plain Table 4" w:uiPriority="44"/>
-    <w:lsdException w:name="Plain Table 5" w:uiPriority="45"/>
-    <w:lsdException w:name="Grid Table Light" w:uiPriority="40"/>
-    <w:lsdException w:name="Grid Table 1 Light" w:uiPriority="46"/>
-    <w:lsdException w:name="Grid Table 2" w:uiPriority="47"/>
-    <w:lsdException w:name="Grid Table 3" w:uiPriority="48"/>
-    <w:lsdException w:name="Grid Table 4" w:uiPriority="49"/>
-    <w:lsdException w:name="Grid Table 5 Dark" w:uiPriority="50"/>
-    <w:lsdException w:name="Grid Table 6 Colorful" w:uiPriority="51"/>
-    <w:lsdException w:name="Grid Table 7 Colorful" w:uiPriority="52"/>
-    <w:lsdException w:name="Grid Table 1 Light Accent 1" w:uiPriority="46"/>
-    <w:lsdException w:name="Grid Table 2 Accent 1" w:uiPriority="47"/>
-    <w:lsdException w:name="Grid Table 3 Accent 1" w:uiPriority="48"/>
-    <w:lsdException w:name="Grid Table 4 Accent 1" w:uiPriority="49"/>
-    <w:lsdException w:name="Grid Table 5 Dark Accent 1" w:uiPriority="50"/>
-    <w:lsdException w:name="Grid Table 6 Colorful Accent 1" w:uiPriority="51"/>
-    <w:lsdException w:name="Grid Table 7 Colorful Accent 1" w:uiPriority="52"/>
-    <w:lsdException w:name="Grid Table 1 Light Accent 2" w:uiPriority="46"/>
-    <w:lsdException w:name="Grid Table 2 Accent 2" w:uiPriority="47"/>
-    <w:lsdException w:name="Grid Table 3 Accent 2" w:uiPriority="48"/>
-    <w:lsdException w:name="Grid Table 4 Accent 2" w:uiPriority="49"/>
-    <w:lsdException w:name="Grid Table 5 Dark Accent 2" w:uiPriority="50"/>
-    <w:lsdException w:name="Grid Table 6 Colorful Accent 2" w:uiPriority="51"/>
-    <w:lsdException w:name="Grid Table 7 Colorful Accent 2" w:uiPriority="52"/>
-    <w:lsdException w:name="Grid Table 1 Light Accent 3" w:uiPriority="46"/>
-    <w:lsdException w:name="Grid Table 2 Accent 3" w:uiPriority="47"/>
-    <w:lsdException w:name="Grid Table 3 Accent 3" w:uiPriority="48"/>
-    <w:lsdException w:name="Grid Table 4 Accent 3" w:uiPriority="49"/>
-    <w:lsdException w:name="Grid Table 5 Dark Accent 3" w:uiPriority="50"/>
-    <w:lsdException w:name="Grid Table 6 Colorful Accent 3" w:uiPriority="51"/>
-    <w:lsdException w:name="Grid Table 7 Colorful Accent 3" w:uiPriority="52"/>
-    <w:lsdException w:name="Grid Table 1 Light Accent 4" w:uiPriority="46"/>
-    <w:lsdException w:name="Grid Table 2 Accent 4" w:uiPriority="47"/>
-    <w:lsdException w:name="Grid Table 3 Accent 4" w:uiPriority="48"/>
-    <w:lsdException w:name="Grid Table 4 Accent 4" w:uiPriority="49"/>
-    <w:lsdException w:name="Grid Table 5 Dark Accent 4" w:uiPriority="50"/>
-    <w:lsdException w:name="Grid Table 6 Colorful Accent 4" w:uiPriority="51"/>
-    <w:lsdException w:name="Grid Table 7 Colorful Accent 4" w:uiPriority="52"/>
-    <w:lsdException w:name="Grid Table 1 Light Accent 5" w:uiPriority="46"/>
-    <w:lsdException w:name="Grid Table 2 Accent 5" w:uiPriority="47"/>
-    <w:lsdException w:name="Grid Table 3 Accent 5" w:uiPriority="48"/>
-    <w:lsdException w:name="Grid Table 4 Accent 5" w:uiPriority="49"/>
-    <w:lsdException w:name="Grid Table 5 Dark Accent 5" w:uiPriority="50"/>
-    <w:lsdException w:name="Grid Table 6 Colorful Accent 5" w:uiPriority="51"/>
-    <w:lsdException w:name="Grid Table 7 Colorful Accent 5" w:uiPriority="52"/>
-    <w:lsdException w:name="Grid Table 1 Light Accent 6" w:uiPriority="46"/>
-    <w:lsdException w:name="Grid Table 2 Accent 6" w:uiPriority="47"/>
-    <w:lsdException w:name="Grid Table 3 Accent 6" w:uiPriority="48"/>
-    <w:lsdException w:name="Grid Table 4 Accent 6" w:uiPriority="49"/>
-    <w:lsdException w:name="Grid Table 5 Dark Accent 6" w:uiPriority="50"/>
-    <w:lsdException w:name="Grid Table 6 Colorful Accent 6" w:uiPriority="51"/>
-    <w:lsdException w:name="Grid Table 7 Colorful Accent 6" w:uiPriority="52"/>
-    <w:lsdException w:name="List Table 1 Light" w:uiPriority="46"/>
-    <w:lsdException w:name="List Table 2" w:uiPriority="47"/>
-    <w:lsdException w:name="List Table 3" w:uiPriority="48"/>
-    <w:lsdException w:name="List Table 4" w:uiPriority="49"/>
-    <w:lsdException w:name="List Table 5 Dark" w:uiPriority="50"/>
-    <w:lsdException w:name="List Table 6 Colorful" w:uiPriority="51"/>
-    <w:lsdException w:name="List Table 7 Colorful" w:uiPriority="52"/>
-    <w:lsdException w:name="List Table 1 Light Accent 1" w:uiPriority="46"/>
-    <w:lsdException w:name="List Table 2 Accent 1" w:uiPriority="47"/>
-    <w:lsdException w:name="List Table 3 Accent 1" w:uiPriority="48"/>
-    <w:lsdException w:name="List Table 4 Accent 1" w:uiPriority="49"/>
-    <w:lsdException w:name="List Table 5 Dark Accent 1" w:uiPriority="50"/>
-    <w:lsdException w:name="List Table 6 Colorful Accent 1" w:uiPriority="51"/>
-    <w:lsdException w:name="List Table 7 Colorful Accent 1" w:uiPriority="52"/>
-    <w:lsdException w:name="List Table 1 Light Accent 2" w:uiPriority="46"/>
-    <w:lsdException w:name="List Table 2 Accent 2" w:uiPriority="47"/>
-    <w:lsdException w:name="List Table 3 Accent 2" w:uiPriority="48"/>
-    <w:lsdException w:name="List Table 4 Accent 2" w:uiPriority="49"/>
-    <w:lsdException w:name="List Table 5 Dark Accent 2" w:uiPriority="50"/>
-    <w:lsdException w:name="List Table 6 Colorful Accent 2" w:uiPriority="51"/>
-    <w:lsdException w:name="List Table 7 Colorful Accent 2" w:uiPriority="52"/>
-    <w:lsdException w:name="List Table 1 Light Accent 3" w:uiPriority="46"/>
-    <w:lsdException w:name="List Table 2 Accent 3" w:uiPriority="47"/>
-    <w:lsdException w:name="List Table 3 Accent 3" w:uiPriority="48"/>
-    <w:lsdException w:name="List Table 4 Accent 3" w:uiPriority="49"/>
-    <w:lsdException w:name="List Table 5 Dark Accent 3" w:uiPriority="50"/>
-    <w:lsdException w:name="List Table 6 Colorful Accent 3" w:uiPriority="51"/>
-    <w:lsdException w:name="List Table 7 Colorful Accent 3" w:uiPriority="52"/>
-    <w:lsdException w:name="List Table 1 Light Accent 4" w:uiPriority="46"/>
-    <w:lsdException w:name="List Table 2 Accent 4" w:uiPriority="47"/>
-    <w:lsdException w:name="List Table 3 Accent 4" w:uiPriority="48"/>
-    <w:lsdException w:name="List Table 4 Accent 4" w:uiPriority="49"/>
-    <w:lsdException w:name="List Table 5 Dark Accent 4" w:uiPriority="50"/>
-    <w:lsdException w:name="List Table 6 Colorful Accent 4" w:uiPriority="51"/>
-    <w:lsdException w:name="List Table 7 Colorful Accent 4" w:uiPriority="52"/>
-    <w:lsdException w:name="List Table 1 Light Accent 5" w:uiPriority="46"/>
-    <w:lsdException w:name="List Table 2 Accent 5" w:uiPriority="47"/>
-    <w:lsdException w:name="List Table 3 Accent 5" w:uiPriority="48"/>
-    <w:lsdException w:name="List Table 4 Accent 5" w:uiPriority="49"/>
-    <w:lsdException w:name="List Table 5 Dark Accent 5" w:uiPriority="50"/>
-    <w:lsdException w:name="List Table 6 Colorful Accent 5" w:uiPriority="51"/>
-    <w:lsdException w:name="List Table 7 Colorful Accent 5" w:uiPriority="52"/>
-    <w:lsdException w:name="List Table 1 Light Accent 6" w:uiPriority="46"/>
-    <w:lsdException w:name="List Table 2 Accent 6" w:uiPriority="47"/>
-    <w:lsdException w:name="List Table 3 Accent 6" w:uiPriority="48"/>
-    <w:lsdException w:name="List Table 4 Accent 6" w:uiPriority="49"/>
-    <w:lsdException w:name="List Table 5 Dark Accent 6" w:uiPriority="50"/>
-    <w:lsdException w:name="List Table 6 Colorful Accent 6" w:uiPriority="51"/>
-    <w:lsdException w:name="List Table 7 Colorful Accent 6" w:uiPriority="52"/>
-    <w:lsdException w:name="Mention" w:semiHidden="1" w:unhideWhenUsed="1"/>
-    <w:lsdException w:name="Smart Hyperlink" w:semiHidden="1" w:unhideWhenUsed="1"/>
-    <w:lsdException w:name="Hashtag" w:semiHidden="1" w:unhideWhenUsed="1"/>
-    <w:lsdException w:name="Unresolved Mention" w:semiHidden="1" w:unhideWhenUsed="1"/>
-    <w:lsdException w:name="Smart Link" w:semiHidden="1" w:unhideWhenUsed="1"/>
+  <w:latentStyles w:defLockedState="0" w:defUIPriority="99" w:defSemiHidden="1" w:defUnhideWhenUsed="1" w:defQFormat="0" w:count="267">
+    <w:lsdException w:name="Normal" w:semiHidden="0" w:uiPriority="0" w:unhideWhenUsed="0" w:qFormat="1"/>
+    <w:lsdException w:name="heading 1" w:semiHidden="0" w:uiPriority="9" w:unhideWhenUsed="0" w:qFormat="1"/>
+    <w:lsdException w:name="heading 2" w:uiPriority="9" w:qFormat="1"/>
+    <w:lsdException w:name="heading 3" w:uiPriority="9" w:qFormat="1"/>
+    <w:lsdException w:name="heading 4" w:uiPriority="9" w:qFormat="1"/>
+    <w:lsdException w:name="heading 5" w:uiPriority="9" w:qFormat="1"/>
+    <w:lsdException w:name="heading 6" w:uiPriority="9" w:qFormat="1"/>
+    <w:lsdException w:name="heading 7" w:uiPriority="9" w:qFormat="1"/>
+    <w:lsdException w:name="heading 8" w:uiPriority="9" w:qFormat="1"/>
+    <w:lsdException w:name="heading 9" w:uiPriority="9" w:qFormat="1"/>
+    <w:lsdException w:name="toc 1" w:uiPriority="39"/>
+    <w:lsdException w:name="toc 2" w:uiPriority="39"/>
+    <w:lsdException w:name="toc 3" w:uiPriority="39"/>
+    <w:lsdException w:name="toc 4" w:uiPriority="39"/>
+    <w:lsdException w:name="toc 5" w:uiPriority="39"/>
+    <w:lsdException w:name="toc 6" w:uiPriority="39"/>
+    <w:lsdException w:name="toc 7" w:uiPriority="39"/>
+    <w:lsdException w:name="toc 8" w:uiPriority="39"/>
+    <w:lsdException w:name="toc 9" w:uiPriority="39"/>
+    <w:lsdException w:name="caption" w:uiPriority="35" w:qFormat="1"/>
+    <w:lsdException w:name="Title" w:semiHidden="0" w:uiPriority="10" w:unhideWhenUsed="0" w:qFormat="1"/>
+    <w:lsdException w:name="Default Paragraph Font" w:uiPriority="1"/>
+    <w:lsdException w:name="Subtitle" w:semiHidden="0" w:uiPriority="11" w:unhideWhenUsed="0" w:qFormat="1"/>
+    <w:lsdException w:name="Strong" w:semiHidden="0" w:uiPriority="22" w:unhideWhenUsed="0" w:qFormat="1"/>
+    <w:lsdException w:name="Emphasis" w:semiHidden="0" w:uiPriority="20" w:unhideWhenUsed="0" w:qFormat="1"/>
+    <w:lsdException w:name="Table Grid" w:semiHidden="0" w:uiPriority="59" w:unhideWhenUsed="0"/>
+    <w:lsdException w:name="Placeholder Text" w:unhideWhenUsed="0"/>
+    <w:lsdException w:name="No Spacing" w:semiHidden="0" w:uiPriority="1" w:unhideWhenUsed="0" w:qFormat="1"/>
+    <w:lsdException w:name="Light Shading" w:semiHidden="0" w:uiPriority="60" w:unhideWhenUsed="0"/>
+    <w:lsdException w:name="Light List" w:semiHidden="0" w:uiPriority="61" w:unhideWhenUsed="0"/>
+    <w:lsdException w:name="Light Grid" w:semiHidden="0" w:uiPriority="62" w:unhideWhenUsed="0"/>
+    <w:lsdException w:name="Medium Shading 1" w:semiHidden="0" w:uiPriority="63" w:unhideWhenUsed="0"/>
+    <w:lsdException w:name="Medium Shading 2" w:semiHidden="0" w:uiPriority="64" w:unhideWhenUsed="0"/>
+    <w:lsdException w:name="Medium List 1" w:semiHidden="0" w:uiPriority="65" w:unhideWhenUsed="0"/>
+    <w:lsdException w:name="Medium List 2" w:semiHidden="0" w:uiPriority="66" w:unhideWhenUsed="0"/>
+    <w:lsdException w:name="Medium Grid 1" w:semiHidden="0" w:uiPriority="67" w:unhideWhenUsed="0"/>
+    <w:lsdException w:name="Medium Grid 2" w:semiHidden="0" w:uiPriority="68" w:unhideWhenUsed="0"/>
+    <w:lsdException w:name="Medium Grid 3" w:semiHidden="0" w:uiPriority="69" w:unhideWhenUsed="0"/>
+    <w:lsdException w:name="Dark List" w:semiHidden="0" w:uiPriority="70" w:unhideWhenUsed="0"/>
+    <w:lsdException w:name="Colorful Shading" w:semiHidden="0" w:uiPriority="71" w:unhideWhenUsed="0"/>
+    <w:lsdException w:name="Colorful List" w:semiHidden="0" w:uiPriority="72" w:unhideWhenUsed="0"/>
+    <w:lsdException w:name="Colorful Grid" w:semiHidden="0" w:uiPriority="73" w:unhideWhenUsed="0"/>
+    <w:lsdException w:name="Light Shading Accent 1" w:semiHidden="0" w:uiPriority="60" w:unhideWhenUsed="0"/>
+    <w:lsdException w:name="Light List Accent 1" w:semiHidden="0" w:uiPriority="61" w:unhideWhenUsed="0"/>
+    <w:lsdException w:name="Light Grid Accent 1" w:semiHidden="0" w:uiPriority="62" w:unhideWhenUsed="0"/>
+    <w:lsdException w:name="Medium Shading 1 Accent 1" w:semiHidden="0" w:uiPriority="63" w:unhideWhenUsed="0"/>
+    <w:lsdException w:name="Medium Shading 2 Accent 1" w:semiHidden="0" w:uiPriority="64" w:unhideWhenUsed="0"/>
+    <w:lsdException w:name="Medium List 1 Accent 1" w:semiHidden="0" w:uiPriority="65" w:unhideWhenUsed="0"/>
+    <w:lsdException w:name="Revision" w:unhideWhenUsed="0"/>
+    <w:lsdException w:name="List Paragraph" w:semiHidden="0" w:uiPriority="34" w:unhideWhenUsed="0" w:qFormat="1"/>
+    <w:lsdException w:name="Quote" w:semiHidden="0" w:uiPriority="29" w:unhideWhenUsed="0" w:qFormat="1"/>
+    <w:lsdException w:name="Intense Quote" w:semiHidden="0" w:uiPriority="30" w:unhideWhenUsed="0" w:qFormat="1"/>
+    <w:lsdException w:name="Medium List 2 Accent 1" w:semiHidden="0" w:uiPriority="66" w:unhideWhenUsed="0"/>
+    <w:lsdException w:name="Medium Grid 1 Accent 1" w:semiHidden="0" w:uiPriority="67" w:unhideWhenUsed="0"/>
+    <w:lsdException w:name="Medium Grid 2 Accent 1" w:semiHidden="0" w:uiPriority="68" w:unhideWhenUsed="0"/>
+    <w:lsdException w:name="Medium Grid 3 Accent 1" w:semiHidden="0" w:uiPriority="69" w:unhideWhenUsed="0"/>
+    <w:lsdException w:name="Dark List Accent 1" w:semiHidden="0" w:uiPriority="70" w:unhideWhenUsed="0"/>
+    <w:lsdException w:name="Colorful Shading Accent 1" w:semiHidden="0" w:uiPriority="71" w:unhideWhenUsed="0"/>
+    <w:lsdException w:name="Colorful List Accent 1" w:semiHidden="0" w:uiPriority="72" w:unhideWhenUsed="0"/>
+    <w:lsdException w:name="Colorful Grid Accent 1" w:semiHidden="0" w:uiPriority="73" w:unhideWhenUsed="0"/>
+    <w:lsdException w:name="Light Shading Accent 2" w:semiHidden="0" w:uiPriority="60" w:unhideWhenUsed="0"/>
+    <w:lsdException w:name="Light List Accent 2" w:semiHidden="0" w:uiPriority="61" w:unhideWhenUsed="0"/>
+    <w:lsdException w:name="Light Grid Accent 2" w:semiHidden="0" w:uiPriority="62" w:unhideWhenUsed="0"/>
+    <w:lsdException w:name="Medium Shading 1 Accent 2" w:semiHidden="0" w:uiPriority="63" w:unhideWhenUsed="0"/>
+    <w:lsdException w:name="Medium Shading 2 Accent 2" w:semiHidden="0" w:uiPriority="64" w:unhideWhenUsed="0"/>
+    <w:lsdException w:name="Medium List 1 Accent 2" w:semiHidden="0" w:uiPriority="65" w:unhideWhenUsed="0"/>
+    <w:lsdException w:name="Medium List 2 Accent 2" w:semiHidden="0" w:uiPriority="66" w:unhideWhenUsed="0"/>
+    <w:lsdException w:name="Medium Grid 1 Accent 2" w:semiHidden="0" w:uiPriority="67" w:unhideWhenUsed="0"/>
+    <w:lsdException w:name="Medium Grid 2 Accent 2" w:semiHidden="0" w:uiPriority="68" w:unhideWhenUsed="0"/>
+    <w:lsdException w:name="Medium Grid 3 Accent 2" w:semiHidden="0" w:uiPriority="69" w:unhideWhenUsed="0"/>
+    <w:lsdException w:name="Dark List Accent 2" w:semiHidden="0" w:uiPriority="70" w:unhideWhenUsed="0"/>
+    <w:lsdException w:name="Colorful Shading Accent 2" w:semiHidden="0" w:uiPriority="71" w:unhideWhenUsed="0"/>
+    <w:lsdException w:name="Colorful List Accent 2" w:semiHidden="0" w:uiPriority="72" w:unhideWhenUsed="0"/>
+    <w:lsdException w:name="Colorful Grid Accent 2" w:semiHidden="0" w:uiPriority="73" w:unhideWhenUsed="0"/>
+    <w:lsdException w:name="Light Shading Accent 3" w:semiHidden="0" w:uiPriority="60" w:unhideWhenUsed="0"/>
+    <w:lsdException w:name="Light List Accent 3" w:semiHidden="0" w:uiPriority="61" w:unhideWhenUsed="0"/>
+    <w:lsdException w:name="Light Grid Accent 3" w:semiHidden="0" w:uiPriority="62" w:unhideWhenUsed="0"/>
+    <w:lsdException w:name="Medium Shading 1 Accent 3" w:semiHidden="0" w:uiPriority="63" w:unhideWhenUsed="0"/>
+    <w:lsdException w:name="Medium Shading 2 Accent 3" w:semiHidden="0" w:uiPriority="64" w:unhideWhenUsed="0"/>
+    <w:lsdException w:name="Medium List 1 Accent 3" w:semiHidden="0" w:uiPriority="65" w:unhideWhenUsed="0"/>
+    <w:lsdException w:name="Medium List 2 Accent 3" w:semiHidden="0" w:uiPriority="66" w:unhideWhenUsed="0"/>
+    <w:lsdException w:name="Medium Grid 1 Accent 3" w:semiHidden="0" w:uiPriority="67" w:unhideWhenUsed="0"/>
+    <w:lsdException w:name="Medium Grid 2 Accent 3" w:semiHidden="0" w:uiPriority="68" w:unhideWhenUsed="0"/>
+    <w:lsdException w:name="Medium Grid 3 Accent 3" w:semiHidden="0" w:uiPriority="69" w:unhideWhenUsed="0"/>
+    <w:lsdException w:name="Dark List Accent 3" w:semiHidden="0" w:uiPriority="70" w:unhideWhenUsed="0"/>
+    <w:lsdException w:name="Colorful Shading Accent 3" w:semiHidden="0" w:uiPriority="71" w:unhideWhenUsed="0"/>
+    <w:lsdException w:name="Colorful List Accent 3" w:semiHidden="0" w:uiPriority="72" w:unhideWhenUsed="0"/>
+    <w:lsdException w:name="Colorful Grid Accent 3" w:semiHidden="0" w:uiPriority="73" w:unhideWhenUsed="0"/>
+    <w:lsdException w:name="Light Shading Accent 4" w:semiHidden="0" w:uiPriority="60" w:unhideWhenUsed="0"/>
+    <w:lsdException w:name="Light List Accent 4" w:semiHidden="0" w:uiPriority="61" w:unhideWhenUsed="0"/>
+    <w:lsdException w:name="Light Grid Accent 4" w:semiHidden="0" w:uiPriority="62" w:unhideWhenUsed="0"/>
+    <w:lsdException w:name="Medium Shading 1 Accent 4" w:semiHidden="0" w:uiPriority="63" w:unhideWhenUsed="0"/>
+    <w:lsdException w:name="Medium Shading 2 Accent 4" w:semiHidden="0" w:uiPriority="64" w:unhideWhenUsed="0"/>
+    <w:lsdException w:name="Medium List 1 Accent 4" w:semiHidden="0" w:uiPriority="65" w:unhideWhenUsed="0"/>
+    <w:lsdException w:name="Medium List 2 Accent 4" w:semiHidden="0" w:uiPriority="66" w:unhideWhenUsed="0"/>
+    <w:lsdException w:name="Medium Grid 1 Accent 4" w:semiHidden="0" w:uiPriority="67" w:unhideWhenUsed="0"/>
+    <w:lsdException w:name="Medium Grid 2 Accent 4" w:semiHidden="0" w:uiPriority="68" w:unhideWhenUsed="0"/>
+    <w:lsdException w:name="Medium Grid 3 Accent 4" w:semiHidden="0" w:uiPriority="69" w:unhideWhenUsed="0"/>
+    <w:lsdException w:name="Dark List Accent 4" w:semiHidden="0" w:uiPriority="70" w:unhideWhenUsed="0"/>
+    <w:lsdException w:name="Colorful Shading Accent 4" w:semiHidden="0" w:uiPriority="71" w:unhideWhenUsed="0"/>
+    <w:lsdException w:name="Colorful List Accent 4" w:semiHidden="0" w:uiPriority="72" w:unhideWhenUsed="0"/>
+    <w:lsdException w:name="Colorful Grid Accent 4" w:semiHidden="0" w:uiPriority="73" w:unhideWhenUsed="0"/>
+    <w:lsdException w:name="Light Shading Accent 5" w:semiHidden="0" w:uiPriority="60" w:unhideWhenUsed="0"/>
+    <w:lsdException w:name="Light List Accent 5" w:semiHidden="0" w:uiPriority="61" w:unhideWhenUsed="0"/>
+    <w:lsdException w:name="Light Grid Accent 5" w:semiHidden="0" w:uiPriority="62" w:unhideWhenUsed="0"/>
+    <w:lsdException w:name="Medium Shading 1 Accent 5" w:semiHidden="0" w:uiPriority="63" w:unhideWhenUsed="0"/>
+    <w:lsdException w:name="Medium Shading 2 Accent 5" w:semiHidden="0" w:uiPriority="64" w:unhideWhenUsed="0"/>
+    <w:lsdException w:name="Medium List 1 Accent 5" w:semiHidden="0" w:uiPriority="65" w:unhideWhenUsed="0"/>
+    <w:lsdException w:name="Medium List 2 Accent 5" w:semiHidden="0" w:uiPriority="66" w:unhideWhenUsed="0"/>
+    <w:lsdException w:name="Medium Grid 1 Accent 5" w:semiHidden="0" w:uiPriority="67" w:unhideWhenUsed="0"/>
+    <w:lsdException w:name="Medium Grid 2 Accent 5" w:semiHidden="0" w:uiPriority="68" w:unhideWhenUsed="0"/>
+    <w:lsdException w:name="Medium Grid 3 Accent 5" w:semiHidden="0" w:uiPriority="69" w:unhideWhenUsed="0"/>
+    <w:lsdException w:name="Dark List Accent 5" w:semiHidden="0" w:uiPriority="70" w:unhideWhenUsed="0"/>
+    <w:lsdException w:name="Colorful Shading Accent 5" w:semiHidden="0" w:uiPriority="71" w:unhideWhenUsed="0"/>
+    <w:lsdException w:name="Colorful List Accent 5" w:semiHidden="0" w:uiPriority="72" w:unhideWhenUsed="0"/>
+    <w:lsdException w:name="Colorful Grid Accent 5" w:semiHidden="0" w:uiPriority="73" w:unhideWhenUsed="0"/>
+    <w:lsdException w:name="Light Shading Accent 6" w:semiHidden="0" w:uiPriority="60" w:unhideWhenUsed="0"/>
+    <w:lsdException w:name="Light List Accent 6" w:semiHidden="0" w:uiPriority="61" w:unhideWhenUsed="0"/>
+    <w:lsdException w:name="Light Grid Accent 6" w:semiHidden="0" w:uiPriority="62" w:unhideWhenUsed="0"/>
+    <w:lsdException w:name="Medium Shading 1 Accent 6" w:semiHidden="0" w:uiPriority="63" w:unhideWhenUsed="0"/>
+    <w:lsdException w:name="Medium Shading 2 Accent 6" w:semiHidden="0" w:uiPriority="64" w:unhideWhenUsed="0"/>
+    <w:lsdException w:name="Medium List 1 Accent 6" w:semiHidden="0" w:uiPriority="65" w:unhideWhenUsed="0"/>
+    <w:lsdException w:name="Medium List 2 Accent 6" w:semiHidden="0" w:uiPriority="66" w:unhideWhenUsed="0"/>
+    <w:lsdException w:name="Medium Grid 1 Accent 6" w:semiHidden="0" w:uiPriority="67" w:unhideWhenUsed="0"/>
+    <w:lsdException w:name="Medium Grid 2 Accent 6" w:semiHidden="0" w:uiPriority="68" w:unhideWhenUsed="0"/>
+    <w:lsdException w:name="Medium Grid 3 Accent 6" w:semiHidden="0" w:uiPriority="69" w:unhideWhenUsed="0"/>
+    <w:lsdException w:name="Dark List Accent 6" w:semiHidden="0" w:uiPriority="70" w:unhideWhenUsed="0"/>
+    <w:lsdException w:name="Colorful Shading Accent 6" w:semiHidden="0" w:uiPriority="71" w:unhideWhenUsed="0"/>
+    <w:lsdException w:name="Colorful List Accent 6" w:semiHidden="0" w:uiPriority="72" w:unhideWhenUsed="0"/>
+    <w:lsdException w:name="Colorful Grid Accent 6" w:semiHidden="0" w:uiPriority="73" w:unhideWhenUsed="0"/>
+    <w:lsdException w:name="Subtle Emphasis" w:semiHidden="0" w:uiPriority="19" w:unhideWhenUsed="0" w:qFormat="1"/>
+    <w:lsdException w:name="Intense Emphasis" w:semiHidden="0" w:uiPriority="21" w:unhideWhenUsed="0" w:qFormat="1"/>
+    <w:lsdException w:name="Subtle Reference" w:semiHidden="0" w:uiPriority="31" w:unhideWhenUsed="0" w:qFormat="1"/>
+    <w:lsdException w:name="Intense Reference" w:semiHidden="0" w:uiPriority="32" w:unhideWhenUsed="0" w:qFormat="1"/>
+    <w:lsdException w:name="Book Title" w:semiHidden="0" w:uiPriority="33" w:unhideWhenUsed="0" w:qFormat="1"/>
+    <w:lsdException w:name="Bibliography" w:uiPriority="37"/>
+    <w:lsdException w:name="TOC Heading" w:uiPriority="39" w:qFormat="1"/>
+  </w:latentStyles>
+  <w:style w:type="paragraph" w:default="1" w:styleId="Normal">
+    <w:name w:val="Normal"/>
+    <w:qFormat/>
+    <w:rsid w:val="00662CEF"/>
+  </w:style>
+  <w:style w:type="character" w:default="1" w:styleId="Fuentedeprrafopredeter">
+    <w:name w:val="Default Paragraph Font"/>
+    <w:uiPriority w:val="1"/>
+    <w:semiHidden/>
+    <w:unhideWhenUsed/>
+  </w:style>
+  <w:style w:type="table" w:default="1" w:styleId="Tablanormal">
+    <w:name w:val="Normal Table"/>
+    <w:uiPriority w:val="99"/>
+    <w:semiHidden/>
+    <w:unhideWhenUsed/>
+    <w:tblPr>
+      <w:tblInd w:w="0" w:type="dxa"/>
+      <w:tblCellMar>
+        <w:top w:w="0" w:type="dxa"/>
+        <w:left w:w="108" w:type="dxa"/>
+        <w:bottom w:w="0" w:type="dxa"/>
+        <w:right w:w="108" w:type="dxa"/>
+      </w:tblCellMar>
+    </w:tblPr>
+  </w:style>
+  <w:style w:type="numbering" w:default="1" w:styleId="Sinlista">
+    <w:name w:val="No List"/>
+    <w:uiPriority w:val="99"/>
+    <w:semiHidden/>
+    <w:unhideWhenUsed/>
+  </w:style>
+  <w:style w:type="paragraph" w:styleId="Textodeglobo">
+    <w:name w:val="Balloon Text"/>
+    <w:basedOn w:val="Normal"/>
+    <w:link w:val="TextodegloboCar"/>
+    <w:uiPriority w:val="99"/>
+    <w:semiHidden/>
+    <w:unhideWhenUsed/>
+    <w:rsid w:val="00662CEF"/>
+    <w:pPr>
+      <w:spacing w:after="0" w:line="240" w:lineRule="auto"/>
+    </w:pPr>
+    <w:rPr>
+      <w:rFonts w:ascii="Tahoma" w:hAnsi="Tahoma" w:cs="Tahoma"/>
+      <w:sz w:val="16"/>
+      <w:szCs w:val="16"/>
+    </w:rPr>
+  </w:style>
+  <w:style w:type="character" w:customStyle="1" w:styleId="TextodegloboCar">
+    <w:name w:val="Texto de globo Car"/>
+    <w:basedOn w:val="Fuentedeprrafopredeter"/>
+    <w:link w:val="Textodeglobo"/>
+    <w:uiPriority w:val="99"/>
+    <w:semiHidden/>
+    <w:rsid w:val="00662CEF"/>
+    <w:rPr>
+      <w:rFonts w:ascii="Tahoma" w:hAnsi="Tahoma" w:cs="Tahoma"/>
+      <w:sz w:val="16"/>
+      <w:szCs w:val="16"/>
+    </w:rPr>
+  </w:style>
+  <w:style w:type="paragraph" w:styleId="Encabezado">
+    <w:name w:val="header"/>
+    <w:basedOn w:val="Normal"/>
+    <w:link w:val="EncabezadoCar"/>
+    <w:uiPriority w:val="99"/>
+    <w:unhideWhenUsed/>
+    <w:rsid w:val="009B7B7E"/>
+    <w:pPr>
+      <w:tabs>
+        <w:tab w:val="center" w:pos="4419"/>
+        <w:tab w:val="right" w:pos="8838"/>
+      </w:tabs>
+      <w:spacing w:after="0" w:line="240" w:lineRule="auto"/>
+    </w:pPr>
+  </w:style>
+  <w:style w:type="character" w:customStyle="1" w:styleId="EncabezadoCar">
+    <w:name w:val="Encabezado Car"/>
+    <w:basedOn w:val="Fuentedeprrafopredeter"/>
+    <w:link w:val="Encabezado"/>
+    <w:uiPriority w:val="99"/>
+    <w:rsid w:val="009B7B7E"/>
+  </w:style>
+  <w:style w:type="paragraph" w:styleId="Piedepgina">
+    <w:name w:val="footer"/>
+    <w:basedOn w:val="Normal"/>
+    <w:link w:val="PiedepginaCar"/>
+    <w:uiPriority w:val="99"/>
+    <w:unhideWhenUsed/>
+    <w:rsid w:val="009B7B7E"/>
+    <w:pPr>
+      <w:tabs>
+        <w:tab w:val="center" w:pos="4419"/>
+        <w:tab w:val="right" w:pos="8838"/>
+      </w:tabs>
+      <w:spacing w:after="0" w:line="240" w:lineRule="auto"/>
+    </w:pPr>
+  </w:style>
+  <w:style w:type="character" w:customStyle="1" w:styleId="PiedepginaCar">
+    <w:name w:val="Pie de página Car"/>
+    <w:basedOn w:val="Fuentedeprrafopredeter"/>
+    <w:link w:val="Piedepgina"/>
+    <w:uiPriority w:val="99"/>
+    <w:rsid w:val="009B7B7E"/>
+  </w:style>
+  <w:style w:type="table" w:styleId="Tablaconcuadrcula">
+    <w:name w:val="Table Grid"/>
+    <w:basedOn w:val="Tablanormal"/>
+    <w:uiPriority w:val="59"/>
+    <w:rsid w:val="00E93830"/>
+    <w:pPr>
+      <w:spacing w:after="0" w:line="240" w:lineRule="auto"/>
+    </w:pPr>
+    <w:tblPr>
+      <w:tblBorders>
+        <w:top w:val="single" w:sz="4" w:space="0" w:color="auto"/>
+        <w:left w:val="single" w:sz="4" w:space="0" w:color="auto"/>
+        <w:bottom w:val="single" w:sz="4" w:space="0" w:color="auto"/>
+        <w:right w:val="single" w:sz="4" w:space="0" w:color="auto"/>
+        <w:insideH w:val="single" w:sz="4" w:space="0" w:color="auto"/>
+        <w:insideV w:val="single" w:sz="4" w:space="0" w:color="auto"/>
+      </w:tblBorders>
+    </w:tblPr>
+  </w:style>
+  <w:style w:type="paragraph" w:customStyle="1" w:styleId="Classdetails">
+    <w:name w:val="Class details"/>
+    <w:basedOn w:val="Normal"/>
+    <w:qFormat/>
+    <w:rsid w:val="00E45120"/>
+    <w:pPr>
+      <w:framePr w:hSpace="187" w:wrap="around" w:vAnchor="page" w:hAnchor="margin" w:y="2579"/>
+      <w:spacing w:before="120" w:after="0" w:line="240" w:lineRule="auto"/>
+      <w:ind w:left="720" w:hanging="720"/>
+    </w:pPr>
+    <w:rPr>
+      <w:rFonts w:eastAsia="Century Gothic" w:cs="Times New Roman"/>
+      <w:sz w:val="21"/>
+      <w:lang w:val="es-ES"/>
+    </w:rPr>
+  </w:style>
+  <w:style w:type="paragraph" w:customStyle="1" w:styleId="Questions">
+    <w:name w:val="Questions"/>
+    <w:basedOn w:val="Classdetails"/>
+    <w:qFormat/>
+    <w:rsid w:val="00E45120"/>
+    <w:pPr>
+      <w:framePr w:wrap="around" w:vAnchor="text" w:hAnchor="page" w:x="1585" w:y="1"/>
+      <w:suppressOverlap/>
+    </w:pPr>
+    <w:rPr>
+      <w:b/>
+    </w:rPr>
+  </w:style>
+  <w:style w:type="paragraph" w:customStyle="1" w:styleId="Answers">
+    <w:name w:val="Answers"/>
+    <w:basedOn w:val="Classdetails"/>
+    <w:qFormat/>
+    <w:rsid w:val="00E45120"/>
+    <w:pPr>
+      <w:framePr w:wrap="around" w:vAnchor="text" w:hAnchor="page" w:x="1585" w:y="1"/>
+      <w:suppressOverlap/>
+    </w:pPr>
+  </w:style>
+  <w:style w:type="paragraph" w:customStyle="1" w:styleId="Answerletteringa">
+    <w:name w:val="Answer lettering (a"/>
+    <w:aliases w:val="b,c)"/>
+    <w:basedOn w:val="Classdetails"/>
+    <w:qFormat/>
+    <w:rsid w:val="00E45120"/>
+    <w:pPr>
+      <w:framePr w:wrap="around" w:vAnchor="text" w:hAnchor="page" w:x="1585" w:y="1"/>
+      <w:suppressOverlap/>
+      <w:jc w:val="right"/>
+    </w:pPr>
+  </w:style>
+  <w:style w:type="paragraph" w:customStyle="1" w:styleId="Questionnumbering">
+    <w:name w:val="Question numbering"/>
+    <w:basedOn w:val="Classdetails"/>
+    <w:qFormat/>
+    <w:rsid w:val="00E45120"/>
+    <w:pPr>
+      <w:framePr w:wrap="around" w:vAnchor="text" w:hAnchor="page" w:x="1585" w:y="1"/>
+      <w:suppressOverlap/>
+    </w:pPr>
+  </w:style>
+  <w:style w:type="paragraph" w:customStyle="1" w:styleId="Pagenumbers">
+    <w:name w:val="Page numbers"/>
+    <w:basedOn w:val="Piedepgina"/>
+    <w:qFormat/>
+    <w:rsid w:val="00324919"/>
+    <w:pPr>
+      <w:tabs>
+        <w:tab w:val="clear" w:pos="4419"/>
+        <w:tab w:val="clear" w:pos="8838"/>
+        <w:tab w:val="center" w:pos="4680"/>
+        <w:tab w:val="right" w:pos="9360"/>
+      </w:tabs>
+      <w:spacing w:before="120" w:after="40"/>
+      <w:ind w:left="720" w:hanging="720"/>
+      <w:jc w:val="right"/>
+    </w:pPr>
+    <w:rPr>
+      <w:rFonts w:eastAsia="Century Gothic" w:cs="Times New Roman"/>
+      <w:sz w:val="21"/>
+      <w:lang w:val="es-ES"/>
+    </w:rPr>
+  </w:style>
+  <w:style w:type="paragraph" w:customStyle="1" w:styleId="Instructionstostudents">
+    <w:name w:val="Instructions to students"/>
+    <w:basedOn w:val="Normal"/>
+    <w:qFormat/>
+    <w:rsid w:val="00404DDD"/>
+    <w:pPr>
+      <w:spacing w:before="120" w:after="0" w:line="240" w:lineRule="auto"/>
+      <w:ind w:left="144"/>
+    </w:pPr>
+    <w:rPr>
+      <w:rFonts w:eastAsiaTheme="minorEastAsia" w:cstheme="minorHAnsi"/>
+      <w:sz w:val="21"/>
+      <w:lang w:val="es-ES"/>
+    </w:rPr>
+  </w:style>
+  <w:style w:type="paragraph" w:customStyle="1" w:styleId="Instructionstitle">
+    <w:name w:val="Instructions (title)"/>
+    <w:basedOn w:val="Normal"/>
+    <w:qFormat/>
+    <w:rsid w:val="00404DDD"/>
+    <w:pPr>
+      <w:spacing w:before="480" w:after="120" w:line="360" w:lineRule="auto"/>
+    </w:pPr>
+    <w:rPr>
+      <w:rFonts w:asciiTheme="majorHAnsi" w:eastAsia="Century Gothic" w:hAnsiTheme="majorHAnsi" w:cs="Times New Roman"/>
+      <w:b/>
+      <w:sz w:val="25"/>
+      <w:lang w:val="es-ES"/>
+    </w:rPr>
+  </w:style>
+  <w:style w:type="paragraph" w:customStyle="1" w:styleId="Testsectiontitles">
+    <w:name w:val="Test section titles"/>
+    <w:basedOn w:val="Normal"/>
+    <w:qFormat/>
+    <w:rsid w:val="00404DDD"/>
+    <w:pPr>
+      <w:keepNext/>
+      <w:keepLines/>
+      <w:spacing w:before="360" w:after="240" w:line="23" w:lineRule="atLeast"/>
+      <w:contextualSpacing/>
+    </w:pPr>
+    <w:rPr>
+      <w:rFonts w:asciiTheme="majorHAnsi" w:eastAsia="Century Gothic" w:hAnsiTheme="majorHAnsi" w:cs="Times New Roman"/>
+      <w:b/>
+      <w:sz w:val="25"/>
+      <w:lang w:val="es-ES"/>
+    </w:rPr>
+  </w:style>
+  <w:style w:type="paragraph" w:styleId="Prrafodelista">
+    <w:name w:val="List Paragraph"/>
+    <w:basedOn w:val="Normal"/>
+    <w:uiPriority w:val="34"/>
+    <w:qFormat/>
+    <w:rsid w:val="00EB49E0"/>
+    <w:pPr>
+      <w:spacing w:after="0" w:line="240" w:lineRule="auto"/>
+      <w:ind w:left="720"/>
+      <w:contextualSpacing/>
+    </w:pPr>
+    <w:rPr>
+      <w:rFonts w:ascii="Times New Roman" w:eastAsia="Times New Roman" w:hAnsi="Times New Roman" w:cs="Times New Roman"/>
+      <w:sz w:val="24"/>
+      <w:szCs w:val="24"/>
+      <w:lang w:eastAsia="es-MX"/>
+    </w:rPr>
+  </w:style>
+</w:styles>
+</file>
+
+<file path=word/stylesWithEffects.xml><?xml version="1.0" encoding="utf-8"?>
+<w:styles xmlns:wpc="http://schemas.microsoft.com/office/word/2010/wordprocessingCanvas" xmlns:mc="http://schemas.openxmlformats.org/markup-compatibility/2006" xmlns:o="urn:schemas-microsoft-com:office:office" xmlns:r="http://schemas.openxmlformats.org/officeDocument/2006/relationships" xmlns:m="http://schemas.openxmlformats.org/officeDocument/2006/math" xmlns:v="urn:schemas-microsoft-com:vml" xmlns:wp14="http://schemas.microsoft.com/office/word/2010/wordprocessingDrawing" xmlns:wp="http://schemas.openxmlformats.org/drawingml/2006/wordprocessingDrawing" xmlns:w10="urn:schemas-microsoft-com:office:word" xmlns:w="http://schemas.openxmlformats.org/wordprocessingml/2006/main" xmlns:w14="http://schemas.microsoft.com/office/word/2010/wordml" xmlns:wpg="http://schemas.microsoft.com/office/word/2010/wordprocessingGroup" xmlns:wpi="http://schemas.microsoft.com/office/word/2010/wordprocessingInk" xmlns:wne="http://schemas.microsoft.com/office/word/2006/wordml" xmlns:wps="http://schemas.microsoft.com/office/word/2010/wordprocessingShape" mc:Ignorable="w14 wp14">
+  <w:docDefaults>
+    <w:rPrDefault>
+      <w:rPr>
+        <w:rFonts w:asciiTheme="minorHAnsi" w:eastAsiaTheme="minorHAnsi" w:hAnsiTheme="minorHAnsi" w:cstheme="minorBidi"/>
+        <w:sz w:val="22"/>
+        <w:szCs w:val="22"/>
+        <w:lang w:val="es-MX" w:eastAsia="en-US" w:bidi="ar-SA"/>
+      </w:rPr>
+    </w:rPrDefault>
+    <w:pPrDefault>
+      <w:pPr>
+        <w:spacing w:after="200" w:line="276" w:lineRule="auto"/>
+      </w:pPr>
+    </w:pPrDefault>
+  </w:docDefaults>
+  <w:latentStyles w:defLockedState="0" w:defUIPriority="99" w:defSemiHidden="1" w:defUnhideWhenUsed="1" w:defQFormat="0" w:count="267">
+    <w:lsdException w:name="Normal" w:semiHidden="0" w:uiPriority="0" w:unhideWhenUsed="0" w:qFormat="1"/>
+    <w:lsdException w:name="heading 1" w:semiHidden="0" w:uiPriority="9" w:unhideWhenUsed="0" w:qFormat="1"/>
+    <w:lsdException w:name="heading 2" w:uiPriority="9" w:qFormat="1"/>
+    <w:lsdException w:name="heading 3" w:uiPriority="9" w:qFormat="1"/>
+    <w:lsdException w:name="heading 4" w:uiPriority="9" w:qFormat="1"/>
+    <w:lsdException w:name="heading 5" w:uiPriority="9" w:qFormat="1"/>
+    <w:lsdException w:name="heading 6" w:uiPriority="9" w:qFormat="1"/>
+    <w:lsdException w:name="heading 7" w:uiPriority="9" w:qFormat="1"/>
+    <w:lsdException w:name="heading 8" w:uiPriority="9" w:qFormat="1"/>
+    <w:lsdException w:name="heading 9" w:uiPriority="9" w:qFormat="1"/>
+    <w:lsdException w:name="toc 1" w:uiPriority="39"/>
+    <w:lsdException w:name="toc 2" w:uiPriority="39"/>
+    <w:lsdException w:name="toc 3" w:uiPriority="39"/>
+    <w:lsdException w:name="toc 4" w:uiPriority="39"/>
+    <w:lsdException w:name="toc 5" w:uiPriority="39"/>
+    <w:lsdException w:name="toc 6" w:uiPriority="39"/>
+    <w:lsdException w:name="toc 7" w:uiPriority="39"/>
+    <w:lsdException w:name="toc 8" w:uiPriority="39"/>
+    <w:lsdException w:name="toc 9" w:uiPriority="39"/>
+    <w:lsdException w:name="caption" w:uiPriority="35" w:qFormat="1"/>
+    <w:lsdException w:name="Title" w:semiHidden="0" w:uiPriority="10" w:unhideWhenUsed="0" w:qFormat="1"/>
+    <w:lsdException w:name="Default Paragraph Font" w:uiPriority="1"/>
+    <w:lsdException w:name="Subtitle" w:semiHidden="0" w:uiPriority="11" w:unhideWhenUsed="0" w:qFormat="1"/>
+    <w:lsdException w:name="Strong" w:semiHidden="0" w:uiPriority="22" w:unhideWhenUsed="0" w:qFormat="1"/>
+    <w:lsdException w:name="Emphasis" w:semiHidden="0" w:uiPriority="20" w:unhideWhenUsed="0" w:qFormat="1"/>
+    <w:lsdException w:name="Table Grid" w:semiHidden="0" w:uiPriority="59" w:unhideWhenUsed="0"/>
+    <w:lsdException w:name="Placeholder Text" w:unhideWhenUsed="0"/>
+    <w:lsdException w:name="No Spacing" w:semiHidden="0" w:uiPriority="1" w:unhideWhenUsed="0" w:qFormat="1"/>
+    <w:lsdException w:name="Light Shading" w:semiHidden="0" w:uiPriority="60" w:unhideWhenUsed="0"/>
+    <w:lsdException w:name="Light List" w:semiHidden="0" w:uiPriority="61" w:unhideWhenUsed="0"/>
+    <w:lsdException w:name="Light Grid" w:semiHidden="0" w:uiPriority="62" w:unhideWhenUsed="0"/>
+    <w:lsdException w:name="Medium Shading 1" w:semiHidden="0" w:uiPriority="63" w:unhideWhenUsed="0"/>
+    <w:lsdException w:name="Medium Shading 2" w:semiHidden="0" w:uiPriority="64" w:unhideWhenUsed="0"/>
+    <w:lsdException w:name="Medium List 1" w:semiHidden="0" w:uiPriority="65" w:unhideWhenUsed="0"/>
+    <w:lsdException w:name="Medium List 2" w:semiHidden="0" w:uiPriority="66" w:unhideWhenUsed="0"/>
+    <w:lsdException w:name="Medium Grid 1" w:semiHidden="0" w:uiPriority="67" w:unhideWhenUsed="0"/>
+    <w:lsdException w:name="Medium Grid 2" w:semiHidden="0" w:uiPriority="68" w:unhideWhenUsed="0"/>
+    <w:lsdException w:name="Medium Grid 3" w:semiHidden="0" w:uiPriority="69" w:unhideWhenUsed="0"/>
+    <w:lsdException w:name="Dark List" w:semiHidden="0" w:uiPriority="70" w:unhideWhenUsed="0"/>
+    <w:lsdException w:name="Colorful Shading" w:semiHidden="0" w:uiPriority="71" w:unhideWhenUsed="0"/>
+    <w:lsdException w:name="Colorful List" w:semiHidden="0" w:uiPriority="72" w:unhideWhenUsed="0"/>
+    <w:lsdException w:name="Colorful Grid" w:semiHidden="0" w:uiPriority="73" w:unhideWhenUsed="0"/>
+    <w:lsdException w:name="Light Shading Accent 1" w:semiHidden="0" w:uiPriority="60" w:unhideWhenUsed="0"/>
+    <w:lsdException w:name="Light List Accent 1" w:semiHidden="0" w:uiPriority="61" w:unhideWhenUsed="0"/>
+    <w:lsdException w:name="Light Grid Accent 1" w:semiHidden="0" w:uiPriority="62" w:unhideWhenUsed="0"/>
+    <w:lsdException w:name="Medium Shading 1 Accent 1" w:semiHidden="0" w:uiPriority="63" w:unhideWhenUsed="0"/>
+    <w:lsdException w:name="Medium Shading 2 Accent 1" w:semiHidden="0" w:uiPriority="64" w:unhideWhenUsed="0"/>
+    <w:lsdException w:name="Medium List 1 Accent 1" w:semiHidden="0" w:uiPriority="65" w:unhideWhenUsed="0"/>
+    <w:lsdException w:name="Revision" w:unhideWhenUsed="0"/>
+    <w:lsdException w:name="List Paragraph" w:semiHidden="0" w:uiPriority="34" w:unhideWhenUsed="0" w:qFormat="1"/>
+    <w:lsdException w:name="Quote" w:semiHidden="0" w:uiPriority="29" w:unhideWhenUsed="0" w:qFormat="1"/>
+    <w:lsdException w:name="Intense Quote" w:semiHidden="0" w:uiPriority="30" w:unhideWhenUsed="0" w:qFormat="1"/>
+    <w:lsdException w:name="Medium List 2 Accent 1" w:semiHidden="0" w:uiPriority="66" w:unhideWhenUsed="0"/>
+    <w:lsdException w:name="Medium Grid 1 Accent 1" w:semiHidden="0" w:uiPriority="67" w:unhideWhenUsed="0"/>
+    <w:lsdException w:name="Medium Grid 2 Accent 1" w:semiHidden="0" w:uiPriority="68" w:unhideWhenUsed="0"/>
+    <w:lsdException w:name="Medium Grid 3 Accent 1" w:semiHidden="0" w:uiPriority="69" w:unhideWhenUsed="0"/>
+    <w:lsdException w:name="Dark List Accent 1" w:semiHidden="0" w:uiPriority="70" w:unhideWhenUsed="0"/>
+    <w:lsdException w:name="Colorful Shading Accent 1" w:semiHidden="0" w:uiPriority="71" w:unhideWhenUsed="0"/>
+    <w:lsdException w:name="Colorful List Accent 1" w:semiHidden="0" w:uiPriority="72" w:unhideWhenUsed="0"/>
+    <w:lsdException w:name="Colorful Grid Accent 1" w:semiHidden="0" w:uiPriority="73" w:unhideWhenUsed="0"/>
+    <w:lsdException w:name="Light Shading Accent 2" w:semiHidden="0" w:uiPriority="60" w:unhideWhenUsed="0"/>
+    <w:lsdException w:name="Light List Accent 2" w:semiHidden="0" w:uiPriority="61" w:unhideWhenUsed="0"/>
+    <w:lsdException w:name="Light Grid Accent 2" w:semiHidden="0" w:uiPriority="62" w:unhideWhenUsed="0"/>
+    <w:lsdException w:name="Medium Shading 1 Accent 2" w:semiHidden="0" w:uiPriority="63" w:unhideWhenUsed="0"/>
+    <w:lsdException w:name="Medium Shading 2 Accent 2" w:semiHidden="0" w:uiPriority="64" w:unhideWhenUsed="0"/>
+    <w:lsdException w:name="Medium List 1 Accent 2" w:semiHidden="0" w:uiPriority="65" w:unhideWhenUsed="0"/>
+    <w:lsdException w:name="Medium List 2 Accent 2" w:semiHidden="0" w:uiPriority="66" w:unhideWhenUsed="0"/>
+    <w:lsdException w:name="Medium Grid 1 Accent 2" w:semiHidden="0" w:uiPriority="67" w:unhideWhenUsed="0"/>
+    <w:lsdException w:name="Medium Grid 2 Accent 2" w:semiHidden="0" w:uiPriority="68" w:unhideWhenUsed="0"/>
+    <w:lsdException w:name="Medium Grid 3 Accent 2" w:semiHidden="0" w:uiPriority="69" w:unhideWhenUsed="0"/>
+    <w:lsdException w:name="Dark List Accent 2" w:semiHidden="0" w:uiPriority="70" w:unhideWhenUsed="0"/>
+    <w:lsdException w:name="Colorful Shading Accent 2" w:semiHidden="0" w:uiPriority="71" w:unhideWhenUsed="0"/>
+    <w:lsdException w:name="Colorful List Accent 2" w:semiHidden="0" w:uiPriority="72" w:unhideWhenUsed="0"/>
+    <w:lsdException w:name="Colorful Grid Accent 2" w:semiHidden="0" w:uiPriority="73" w:unhideWhenUsed="0"/>
+    <w:lsdException w:name="Light Shading Accent 3" w:semiHidden="0" w:uiPriority="60" w:unhideWhenUsed="0"/>
+    <w:lsdException w:name="Light List Accent 3" w:semiHidden="0" w:uiPriority="61" w:unhideWhenUsed="0"/>
+    <w:lsdException w:name="Light Grid Accent 3" w:semiHidden="0" w:uiPriority="62" w:unhideWhenUsed="0"/>
+    <w:lsdException w:name="Medium Shading 1 Accent 3" w:semiHidden="0" w:uiPriority="63" w:unhideWhenUsed="0"/>
+    <w:lsdException w:name="Medium Shading 2 Accent 3" w:semiHidden="0" w:uiPriority="64" w:unhideWhenUsed="0"/>
+    <w:lsdException w:name="Medium List 1 Accent 3" w:semiHidden="0" w:uiPriority="65" w:unhideWhenUsed="0"/>
+    <w:lsdException w:name="Medium List 2 Accent 3" w:semiHidden="0" w:uiPriority="66" w:unhideWhenUsed="0"/>
+    <w:lsdException w:name="Medium Grid 1 Accent 3" w:semiHidden="0" w:uiPriority="67" w:unhideWhenUsed="0"/>
+    <w:lsdException w:name="Medium Grid 2 Accent 3" w:semiHidden="0" w:uiPriority="68" w:unhideWhenUsed="0"/>
+    <w:lsdException w:name="Medium Grid 3 Accent 3" w:semiHidden="0" w:uiPriority="69" w:unhideWhenUsed="0"/>
+    <w:lsdException w:name="Dark List Accent 3" w:semiHidden="0" w:uiPriority="70" w:unhideWhenUsed="0"/>
+    <w:lsdException w:name="Colorful Shading Accent 3" w:semiHidden="0" w:uiPriority="71" w:unhideWhenUsed="0"/>
+    <w:lsdException w:name="Colorful List Accent 3" w:semiHidden="0" w:uiPriority="72" w:unhideWhenUsed="0"/>
+    <w:lsdException w:name="Colorful Grid Accent 3" w:semiHidden="0" w:uiPriority="73" w:unhideWhenUsed="0"/>
+    <w:lsdException w:name="Light Shading Accent 4" w:semiHidden="0" w:uiPriority="60" w:unhideWhenUsed="0"/>
+    <w:lsdException w:name="Light List Accent 4" w:semiHidden="0" w:uiPriority="61" w:unhideWhenUsed="0"/>
+    <w:lsdException w:name="Light Grid Accent 4" w:semiHidden="0" w:uiPriority="62" w:unhideWhenUsed="0"/>
+    <w:lsdException w:name="Medium Shading 1 Accent 4" w:semiHidden="0" w:uiPriority="63" w:unhideWhenUsed="0"/>
+    <w:lsdException w:name="Medium Shading 2 Accent 4" w:semiHidden="0" w:uiPriority="64" w:unhideWhenUsed="0"/>
+    <w:lsdException w:name="Medium List 1 Accent 4" w:semiHidden="0" w:uiPriority="65" w:unhideWhenUsed="0"/>
+    <w:lsdException w:name="Medium List 2 Accent 4" w:semiHidden="0" w:uiPriority="66" w:unhideWhenUsed="0"/>
+    <w:lsdException w:name="Medium Grid 1 Accent 4" w:semiHidden="0" w:uiPriority="67" w:unhideWhenUsed="0"/>
+    <w:lsdException w:name="Medium Grid 2 Accent 4" w:semiHidden="0" w:uiPriority="68" w:unhideWhenUsed="0"/>
+    <w:lsdException w:name="Medium Grid 3 Accent 4" w:semiHidden="0" w:uiPriority="69" w:unhideWhenUsed="0"/>
+    <w:lsdException w:name="Dark List Accent 4" w:semiHidden="0" w:uiPriority="70" w:unhideWhenUsed="0"/>
+    <w:lsdException w:name="Colorful Shading Accent 4" w:semiHidden="0" w:uiPriority="71" w:unhideWhenUsed="0"/>
+    <w:lsdException w:name="Colorful List Accent 4" w:semiHidden="0" w:uiPriority="72" w:unhideWhenUsed="0"/>
+    <w:lsdException w:name="Colorful Grid Accent 4" w:semiHidden="0" w:uiPriority="73" w:unhideWhenUsed="0"/>
+    <w:lsdException w:name="Light Shading Accent 5" w:semiHidden="0" w:uiPriority="60" w:unhideWhenUsed="0"/>
+    <w:lsdException w:name="Light List Accent 5" w:semiHidden="0" w:uiPriority="61" w:unhideWhenUsed="0"/>
+    <w:lsdException w:name="Light Grid Accent 5" w:semiHidden="0" w:uiPriority="62" w:unhideWhenUsed="0"/>
+    <w:lsdException w:name="Medium Shading 1 Accent 5" w:semiHidden="0" w:uiPriority="63" w:unhideWhenUsed="0"/>
+    <w:lsdException w:name="Medium Shading 2 Accent 5" w:semiHidden="0" w:uiPriority="64" w:unhideWhenUsed="0"/>
+    <w:lsdException w:name="Medium List 1 Accent 5" w:semiHidden="0" w:uiPriority="65" w:unhideWhenUsed="0"/>
+    <w:lsdException w:name="Medium List 2 Accent 5" w:semiHidden="0" w:uiPriority="66" w:unhideWhenUsed="0"/>
+    <w:lsdException w:name="Medium Grid 1 Accent 5" w:semiHidden="0" w:uiPriority="67" w:unhideWhenUsed="0"/>
+    <w:lsdException w:name="Medium Grid 2 Accent 5" w:semiHidden="0" w:uiPriority="68" w:unhideWhenUsed="0"/>
+    <w:lsdException w:name="Medium Grid 3 Accent 5" w:semiHidden="0" w:uiPriority="69" w:unhideWhenUsed="0"/>
+    <w:lsdException w:name="Dark List Accent 5" w:semiHidden="0" w:uiPriority="70" w:unhideWhenUsed="0"/>
+    <w:lsdException w:name="Colorful Shading Accent 5" w:semiHidden="0" w:uiPriority="71" w:unhideWhenUsed="0"/>
+    <w:lsdException w:name="Colorful List Accent 5" w:semiHidden="0" w:uiPriority="72" w:unhideWhenUsed="0"/>
+    <w:lsdException w:name="Colorful Grid Accent 5" w:semiHidden="0" w:uiPriority="73" w:unhideWhenUsed="0"/>
+    <w:lsdException w:name="Light Shading Accent 6" w:semiHidden="0" w:uiPriority="60" w:unhideWhenUsed="0"/>
+    <w:lsdException w:name="Light List Accent 6" w:semiHidden="0" w:uiPriority="61" w:unhideWhenUsed="0"/>
+    <w:lsdException w:name="Light Grid Accent 6" w:semiHidden="0" w:uiPriority="62" w:unhideWhenUsed="0"/>
+    <w:lsdException w:name="Medium Shading 1 Accent 6" w:semiHidden="0" w:uiPriority="63" w:unhideWhenUsed="0"/>
+    <w:lsdException w:name="Medium Shading 2 Accent 6" w:semiHidden="0" w:uiPriority="64" w:unhideWhenUsed="0"/>
+    <w:lsdException w:name="Medium List 1 Accent 6" w:semiHidden="0" w:uiPriority="65" w:unhideWhenUsed="0"/>
+    <w:lsdException w:name="Medium List 2 Accent 6" w:semiHidden="0" w:uiPriority="66" w:unhideWhenUsed="0"/>
+    <w:lsdException w:name="Medium Grid 1 Accent 6" w:semiHidden="0" w:uiPriority="67" w:unhideWhenUsed="0"/>
+    <w:lsdException w:name="Medium Grid 2 Accent 6" w:semiHidden="0" w:uiPriority="68" w:unhideWhenUsed="0"/>
+    <w:lsdException w:name="Medium Grid 3 Accent 6" w:semiHidden="0" w:uiPriority="69" w:unhideWhenUsed="0"/>
+    <w:lsdException w:name="Dark List Accent 6" w:semiHidden="0" w:uiPriority="70" w:unhideWhenUsed="0"/>
+    <w:lsdException w:name="Colorful Shading Accent 6" w:semiHidden="0" w:uiPriority="71" w:unhideWhenUsed="0"/>
+    <w:lsdException w:name="Colorful List Accent 6" w:semiHidden="0" w:uiPriority="72" w:unhideWhenUsed="0"/>
+    <w:lsdException w:name="Colorful Grid Accent 6" w:semiHidden="0" w:uiPriority="73" w:unhideWhenUsed="0"/>
+    <w:lsdException w:name="Subtle Emphasis" w:semiHidden="0" w:uiPriority="19" w:unhideWhenUsed="0" w:qFormat="1"/>
+    <w:lsdException w:name="Intense Emphasis" w:semiHidden="0" w:uiPriority="21" w:unhideWhenUsed="0" w:qFormat="1"/>
+    <w:lsdException w:name="Subtle Reference" w:semiHidden="0" w:uiPriority="31" w:unhideWhenUsed="0" w:qFormat="1"/>
+    <w:lsdException w:name="Intense Reference" w:semiHidden="0" w:uiPriority="32" w:unhideWhenUsed="0" w:qFormat="1"/>
+    <w:lsdException w:name="Book Title" w:semiHidden="0" w:uiPriority="33" w:unhideWhenUsed="0" w:qFormat="1"/>
+    <w:lsdException w:name="Bibliography" w:uiPriority="37"/>
+    <w:lsdException w:name="TOC Heading" w:uiPriority="39" w:qFormat="1"/>
   </w:latentStyles>
   <w:style w:type="paragraph" w:default="1" w:styleId="Normal">
     <w:name w:val="Normal"/>

</xml_diff>